<commit_message>
iter on response to reviewers
</commit_message>
<xml_diff>
--- a/2024-10-25_Doutreligne_CI_tutorial_second_Rebuttal_PLOSdh.docx
+++ b/2024-10-25_Doutreligne_CI_tutorial_second_Rebuttal_PLOSdh.docx
@@ -395,6 +395,9 @@
           <w:ilvl w:val="0"/>
           <w:numId w:val="14"/>
         </w:numPr>
+        <w:rPr>
+          <w:i/>
+        </w:rPr>
       </w:pPr>
       <w:proofErr w:type="spellStart"/>
       <w:r>
@@ -693,54 +696,295 @@
         </w:rPr>
         <w:t xml:space="preserve">Thank you for your review. We agree that the methods section </w:t>
       </w:r>
-      <w:proofErr w:type="gramStart"/>
-      <w:r>
-        <w:rPr>
-          <w:rFonts w:ascii="Helvetica" w:hAnsi="Helvetica" w:cs="Helvetica"/>
-          <w:iCs/>
-          <w:sz w:val="22"/>
-          <w:szCs w:val="22"/>
-          <w:lang w:val="en-US"/>
-        </w:rPr>
-        <w:t>was in need of</w:t>
-      </w:r>
-      <w:proofErr w:type="gramEnd"/>
-      <w:r>
-        <w:rPr>
-          <w:rFonts w:ascii="Helvetica" w:hAnsi="Helvetica" w:cs="Helvetica"/>
-          <w:iCs/>
-          <w:sz w:val="22"/>
-          <w:szCs w:val="22"/>
-          <w:lang w:val="en-US"/>
-        </w:rPr>
-        <w:t xml:space="preserve"> some clarification. We have thus added a paragraph on the topic to the section on confounders:</w:t>
-      </w:r>
-      <w:r>
-        <w:rPr>
-          <w:rFonts w:ascii="Helvetica" w:hAnsi="Helvetica" w:cs="Helvetica"/>
-          <w:iCs/>
-          <w:sz w:val="22"/>
-          <w:szCs w:val="22"/>
-          <w:lang w:val="en-US"/>
-        </w:rPr>
-        <w:t xml:space="preserve"> </w:t>
-      </w:r>
-      <w:r>
-        <w:rPr>
-          <w:rFonts w:ascii="Helvetica" w:hAnsi="Helvetica" w:cs="Helvetica"/>
-          <w:iCs/>
-          <w:sz w:val="22"/>
-          <w:szCs w:val="22"/>
-          <w:lang w:val="en-US"/>
-        </w:rPr>
-        <w:t xml:space="preserve">We make a clearer reference to the use of a flowchart (and link to the one that we are using for our study in the supp mat) to make explicit the inclusion and exclusion choices. We also added precisions on to handle missing data in the method section (and linked to a brief discussion in supp mat. on the importance of inputting them differently for test/train sets), as well as in our application. </w:t>
+      <w:r>
+        <w:rPr>
+          <w:rFonts w:ascii="Helvetica" w:hAnsi="Helvetica" w:cs="Helvetica"/>
+          <w:iCs/>
+          <w:sz w:val="22"/>
+          <w:szCs w:val="22"/>
+          <w:lang w:val="en-US"/>
+        </w:rPr>
+        <w:t>needed</w:t>
+      </w:r>
+      <w:r>
+        <w:rPr>
+          <w:rFonts w:ascii="Helvetica" w:hAnsi="Helvetica" w:cs="Helvetica"/>
+          <w:iCs/>
+          <w:sz w:val="22"/>
+          <w:szCs w:val="22"/>
+          <w:lang w:val="en-US"/>
+        </w:rPr>
+        <w:t xml:space="preserve"> some clarification. We have thus added a paragraph on </w:t>
+      </w:r>
+      <w:r>
+        <w:rPr>
+          <w:rFonts w:ascii="Helvetica" w:hAnsi="Helvetica" w:cs="Helvetica"/>
+          <w:iCs/>
+          <w:sz w:val="22"/>
+          <w:szCs w:val="22"/>
+          <w:lang w:val="en-US"/>
+        </w:rPr>
+        <w:t xml:space="preserve">missing covariates </w:t>
+      </w:r>
+      <w:r>
+        <w:rPr>
+          <w:rFonts w:ascii="Helvetica" w:hAnsi="Helvetica" w:cs="Helvetica"/>
+          <w:iCs/>
+          <w:sz w:val="22"/>
+          <w:szCs w:val="22"/>
+          <w:lang w:val="en-US"/>
+        </w:rPr>
+        <w:t>to the section on confounders</w:t>
+      </w:r>
+      <w:r>
+        <w:rPr>
+          <w:rFonts w:ascii="Helvetica" w:hAnsi="Helvetica" w:cs="Helvetica"/>
+          <w:iCs/>
+          <w:sz w:val="22"/>
+          <w:szCs w:val="22"/>
+          <w:lang w:val="en-US"/>
+        </w:rPr>
+        <w:t xml:space="preserve"> : </w:t>
+      </w:r>
+      <w:r>
+        <w:rPr>
+          <w:rFonts w:ascii="Helvetica" w:hAnsi="Helvetica" w:cs="Helvetica"/>
+          <w:i/>
+          <w:sz w:val="22"/>
+          <w:szCs w:val="22"/>
+          <w:lang w:val="en-US"/>
+        </w:rPr>
+        <w:t>Missing covariate values might also be a source of confounding. Some statistica</w:t>
+      </w:r>
+      <w:r>
+        <w:rPr>
+          <w:rFonts w:ascii="Helvetica" w:hAnsi="Helvetica" w:cs="Helvetica"/>
+          <w:i/>
+          <w:sz w:val="22"/>
+          <w:szCs w:val="22"/>
+          <w:lang w:val="en-US"/>
+        </w:rPr>
+        <w:t xml:space="preserve">l </w:t>
+      </w:r>
+      <w:r>
+        <w:rPr>
+          <w:rFonts w:ascii="Helvetica" w:hAnsi="Helvetica" w:cs="Helvetica"/>
+          <w:i/>
+          <w:sz w:val="22"/>
+          <w:szCs w:val="22"/>
+          <w:lang w:val="en-US"/>
+        </w:rPr>
+        <w:t>estimators (such as forests) can directly incorporate them as supplementary</w:t>
+      </w:r>
+      <w:r>
+        <w:rPr>
+          <w:rFonts w:ascii="Helvetica" w:hAnsi="Helvetica" w:cs="Helvetica"/>
+          <w:i/>
+          <w:sz w:val="22"/>
+          <w:szCs w:val="22"/>
+          <w:lang w:val="en-US"/>
+        </w:rPr>
+        <w:t xml:space="preserve"> </w:t>
+      </w:r>
+      <w:r>
+        <w:rPr>
+          <w:rFonts w:ascii="Helvetica" w:hAnsi="Helvetica" w:cs="Helvetica"/>
+          <w:i/>
+          <w:sz w:val="22"/>
+          <w:szCs w:val="22"/>
+          <w:lang w:val="en-US"/>
+        </w:rPr>
+        <w:t>covariates. Others, such as linear models, require imputations.</w:t>
+      </w:r>
+      <w:r>
+        <w:rPr>
+          <w:rFonts w:ascii="Helvetica" w:hAnsi="Helvetica" w:cs="Helvetica"/>
+          <w:i/>
+          <w:sz w:val="22"/>
+          <w:szCs w:val="22"/>
+          <w:lang w:val="en-US"/>
+        </w:rPr>
+        <w:t xml:space="preserve"> </w:t>
+      </w:r>
+      <w:r>
+        <w:rPr>
+          <w:rFonts w:ascii="Helvetica" w:hAnsi="Helvetica" w:cs="Helvetica"/>
+          <w:i/>
+          <w:sz w:val="22"/>
+          <w:szCs w:val="22"/>
+          <w:lang w:val="en-US"/>
+        </w:rPr>
+        <w:t>Appendix S3</w:t>
+      </w:r>
+      <w:r>
+        <w:rPr>
+          <w:rFonts w:ascii="Helvetica" w:hAnsi="Helvetica" w:cs="Helvetica"/>
+          <w:i/>
+          <w:sz w:val="22"/>
+          <w:szCs w:val="22"/>
+          <w:lang w:val="en-US"/>
+        </w:rPr>
+        <w:t xml:space="preserve"> details general sanity check for</w:t>
+      </w:r>
+      <w:r>
+        <w:rPr>
+          <w:rFonts w:ascii="Helvetica" w:hAnsi="Helvetica" w:cs="Helvetica"/>
+          <w:i/>
+          <w:sz w:val="22"/>
+          <w:szCs w:val="22"/>
+          <w:lang w:val="en-US"/>
+        </w:rPr>
+        <w:t xml:space="preserve"> </w:t>
+      </w:r>
+      <w:r>
+        <w:rPr>
+          <w:rFonts w:ascii="Helvetica" w:hAnsi="Helvetica" w:cs="Helvetica"/>
+          <w:i/>
+          <w:sz w:val="22"/>
+          <w:szCs w:val="22"/>
+          <w:lang w:val="en-US"/>
+        </w:rPr>
+        <w:t>imputation strategies when using statistical estimators.</w:t>
+      </w:r>
+      <w:r>
+        <w:rPr>
+          <w:rFonts w:ascii="Helvetica" w:hAnsi="Helvetica" w:cs="Helvetica"/>
+          <w:i/>
+          <w:sz w:val="22"/>
+          <w:szCs w:val="22"/>
+          <w:lang w:val="en-US"/>
+        </w:rPr>
+        <w:t xml:space="preserve"> </w:t>
+      </w:r>
+    </w:p>
+    <w:p>
+      <w:pPr>
+        <w:pStyle w:val="Paragraphedeliste"/>
+        <w:rPr>
+          <w:rFonts w:ascii="Helvetica" w:hAnsi="Helvetica" w:cs="Helvetica"/>
+          <w:iCs/>
+          <w:sz w:val="22"/>
+          <w:szCs w:val="22"/>
+          <w:lang w:val="en-US"/>
+        </w:rPr>
+      </w:pPr>
+      <w:r>
+        <w:rPr>
+          <w:rFonts w:ascii="Helvetica" w:hAnsi="Helvetica" w:cs="Helvetica"/>
+          <w:iCs/>
+          <w:sz w:val="22"/>
+          <w:szCs w:val="22"/>
+          <w:lang w:val="en-US"/>
+        </w:rPr>
+        <w:br/>
+      </w:r>
+      <w:r>
+        <w:rPr>
+          <w:rFonts w:ascii="Helvetica" w:hAnsi="Helvetica" w:cs="Helvetica"/>
+          <w:iCs/>
+          <w:sz w:val="22"/>
+          <w:szCs w:val="22"/>
+          <w:lang w:val="en-US"/>
+        </w:rPr>
+        <w:t>We also added precisions on we handle missing data in our application:</w:t>
+      </w:r>
+      <w:r>
+        <w:rPr>
+          <w:rFonts w:ascii="Helvetica" w:hAnsi="Helvetica" w:cs="Helvetica"/>
+          <w:iCs/>
+          <w:sz w:val="22"/>
+          <w:szCs w:val="22"/>
+          <w:lang w:val="en-US"/>
+        </w:rPr>
+        <w:br/>
+      </w:r>
+      <w:r>
+        <w:rPr>
+          <w:rFonts w:ascii="Helvetica" w:hAnsi="Helvetica" w:cs="Helvetica"/>
+          <w:i/>
+          <w:sz w:val="22"/>
+          <w:szCs w:val="22"/>
+          <w:lang w:val="en-US"/>
+        </w:rPr>
+        <w:t>Missing values were median imputed for numerical</w:t>
+      </w:r>
+      <w:r>
+        <w:rPr>
+          <w:rFonts w:ascii="Helvetica" w:hAnsi="Helvetica" w:cs="Helvetica"/>
+          <w:i/>
+          <w:sz w:val="22"/>
+          <w:szCs w:val="22"/>
+          <w:lang w:val="en-US"/>
+        </w:rPr>
+        <w:t xml:space="preserve"> </w:t>
+      </w:r>
+      <w:r>
+        <w:rPr>
+          <w:rFonts w:ascii="Helvetica" w:hAnsi="Helvetica" w:cs="Helvetica"/>
+          <w:i/>
+          <w:sz w:val="22"/>
+          <w:szCs w:val="22"/>
+          <w:lang w:val="en-US"/>
+        </w:rPr>
+        <w:t>features, categorical variables were one-hot encoded (thus discarded missing values).</w:t>
+      </w:r>
+      <w:r>
+        <w:rPr>
+          <w:rFonts w:ascii="Helvetica" w:hAnsi="Helvetica" w:cs="Helvetica"/>
+          <w:iCs/>
+          <w:sz w:val="22"/>
+          <w:szCs w:val="22"/>
+          <w:lang w:val="en-US"/>
+        </w:rPr>
+        <w:br/>
+      </w:r>
+      <w:r>
+        <w:rPr>
+          <w:rFonts w:ascii="Helvetica" w:hAnsi="Helvetica" w:cs="Helvetica"/>
+          <w:iCs/>
+          <w:sz w:val="22"/>
+          <w:szCs w:val="22"/>
+          <w:lang w:val="en-US"/>
+        </w:rPr>
+        <w:br/>
+        <w:t>Concerning inclusion and exclusion criteria, w</w:t>
+      </w:r>
+      <w:r>
+        <w:rPr>
+          <w:rFonts w:ascii="Helvetica" w:hAnsi="Helvetica" w:cs="Helvetica"/>
+          <w:iCs/>
+          <w:sz w:val="22"/>
+          <w:szCs w:val="22"/>
+          <w:lang w:val="en-US"/>
+        </w:rPr>
+        <w:t xml:space="preserve">e </w:t>
+      </w:r>
+      <w:r>
+        <w:rPr>
+          <w:rFonts w:ascii="Helvetica" w:hAnsi="Helvetica" w:cs="Helvetica"/>
+          <w:iCs/>
+          <w:sz w:val="22"/>
+          <w:szCs w:val="22"/>
+          <w:lang w:val="en-US"/>
+        </w:rPr>
+        <w:t xml:space="preserve">added </w:t>
+      </w:r>
+      <w:r>
+        <w:rPr>
+          <w:rFonts w:ascii="Helvetica" w:hAnsi="Helvetica" w:cs="Helvetica"/>
+          <w:iCs/>
+          <w:sz w:val="22"/>
+          <w:szCs w:val="22"/>
+          <w:lang w:val="en-US"/>
+        </w:rPr>
+        <w:t xml:space="preserve">a reference to the use of a flowchart (and link to the one that we are using for our study in the supp mat) to make explicit the inclusion and exclusion choices. </w:t>
       </w:r>
       <w:r>
         <w:rPr>
           <w:rFonts w:ascii="Helvetica" w:hAnsi="Helvetica" w:cs="Helvetica"/>
           <w:b/>
           <w:bCs/>
-          <w:iCs/>
+          <w:i/>
           <w:sz w:val="22"/>
           <w:szCs w:val="22"/>
           <w:u w:val="single"/>
@@ -3198,6 +3442,7 @@
           <w:i/>
           <w:iCs/>
         </w:rPr>
+        <w:lastRenderedPageBreak/>
         <w:t>analyses</w:t>
       </w:r>
       <w:proofErr w:type="spellEnd"/>
@@ -3559,18 +3804,7 @@
           <w:szCs w:val="22"/>
           <w:lang w:val="en-US"/>
         </w:rPr>
-        <w:t xml:space="preserve">We agree that our introduction section is lengthy as we initially planned a tutorial </w:t>
-      </w:r>
-      <w:r>
-        <w:rPr>
-          <w:rFonts w:ascii="Helvetica" w:hAnsi="Helvetica" w:cs="Helvetica"/>
-          <w:iCs/>
-          <w:sz w:val="22"/>
-          <w:szCs w:val="22"/>
-          <w:lang w:val="en-US"/>
-        </w:rPr>
-        <w:lastRenderedPageBreak/>
-        <w:t>and not a full original publication leading to a paper that is difficult to fit in the common scheme of medical publishing. Given the comments by the editor and yours (see above), we very well understand that readers might still be interested on our interpretation of the findings. Hence, we expanded the discussion section which now reads as follows:</w:t>
+        <w:t>We agree that our introduction section is lengthy as we initially planned a tutorial and not a full original publication leading to a paper that is difficult to fit in the common scheme of medical publishing. Given the comments by the editor and yours (see above), we very well understand that readers might still be interested on our interpretation of the findings. Hence, we expanded the discussion section which now reads as follows:</w:t>
       </w:r>
     </w:p>
     <w:p>
@@ -5405,6 +5639,14 @@
         <w:t>race</w:t>
       </w:r>
       <w:proofErr w:type="spellEnd"/>
+      <w:r>
+        <w:rPr>
+          <w:rFonts w:ascii="Helvetica" w:hAnsi="Helvetica" w:cs="Helvetica"/>
+          <w:i/>
+          <w:iCs/>
+        </w:rPr>
+        <w:t>.</w:t>
+      </w:r>
       <w:r>
         <w:rPr>
           <w:rFonts w:ascii="Helvetica" w:hAnsi="Helvetica" w:cs="Helvetica"/>
@@ -5871,15 +6113,30 @@
         </w:rPr>
         <w:t>:</w:t>
       </w:r>
-      <w:r>
-        <w:rPr>
-          <w:rFonts w:ascii="Helvetica" w:hAnsi="Helvetica" w:cs="Helvetica"/>
-          <w:b/>
-          <w:bCs/>
-          <w:iCs/>
-          <w:sz w:val="22"/>
-          <w:szCs w:val="22"/>
-          <w:u w:val="single"/>
+    </w:p>
+    <w:p>
+      <w:pPr>
+        <w:ind w:left="720"/>
+        <w:rPr>
+          <w:i/>
+        </w:rPr>
+      </w:pPr>
+      <w:r>
+        <w:rPr>
+          <w:rFonts w:ascii="Helvetica" w:hAnsi="Helvetica" w:cs="Helvetica"/>
+          <w:i/>
+          <w:sz w:val="22"/>
+          <w:szCs w:val="22"/>
+          <w:lang w:val="en-US"/>
+        </w:rPr>
+        <w:t>MIMIC-IV is a publicly available database that contains information from real ICU stays of patients admitted to one tertiary academic medical center, Beth Israel Deaconess Medical Center (BIDMC), in Boston, United States between 2008 and 2019. The data in MIMIC-IV has been previously de-identified, and the institutional review boards of the Massachusetts Institute of Technology (No. 0403000206) and BIDMC (2001-P-001699/14) both approved the use of the database for research. The database contains comprehensive information from ICU stays including vital signs, laboratory measurements, medications, and mortality data up to one year after discharge.</w:t>
+      </w:r>
+      <w:r>
+        <w:rPr>
+          <w:rFonts w:ascii="Helvetica" w:hAnsi="Helvetica" w:cs="Helvetica"/>
+          <w:i/>
+          <w:sz w:val="22"/>
+          <w:szCs w:val="22"/>
           <w:lang w:val="en-US"/>
         </w:rPr>
         <w:br/>
@@ -5893,18 +6150,16 @@
           <w:numId w:val="15"/>
         </w:numPr>
         <w:ind w:firstLine="360"/>
-      </w:pPr>
-      <w:r>
-        <w:rPr>
-          <w:rFonts w:ascii="Helvetica" w:hAnsi="Helvetica" w:cs="Helvetica"/>
+        <w:rPr>
+          <w:rFonts w:ascii="Helvetica" w:hAnsi="Helvetica" w:cs="Helvetica"/>
+          <w:iCs/>
           <w:color w:val="000000"/>
           <w:sz w:val="21"/>
           <w:szCs w:val="21"/>
           <w:shd w:val="clear" w:color="auto" w:fill="FFFFFF"/>
           <w:lang w:val="en-US"/>
         </w:rPr>
-        <w:t>The appendix contains extraneous information, I suggest filtering it out to only relevant information.</w:t>
-      </w:r>
+      </w:pPr>
       <w:r>
         <w:rPr>
           <w:rFonts w:ascii="Helvetica" w:hAnsi="Helvetica" w:cs="Helvetica"/>
@@ -5914,32 +6169,55 @@
           <w:shd w:val="clear" w:color="auto" w:fill="FFFFFF"/>
           <w:lang w:val="en-US"/>
         </w:rPr>
-        <w:br/>
-      </w:r>
-      <w:r>
-        <w:rPr>
-          <w:rFonts w:ascii="Helvetica" w:hAnsi="Helvetica" w:cs="Helvetica"/>
-          <w:b/>
-          <w:bCs/>
-          <w:iCs/>
-          <w:sz w:val="22"/>
-          <w:szCs w:val="22"/>
-          <w:u w:val="single"/>
-          <w:lang w:val="en-US"/>
-        </w:rPr>
-        <w:t>REPLY:</w:t>
-      </w:r>
-      <w:r>
-        <w:rPr>
-          <w:rFonts w:ascii="Helvetica" w:hAnsi="Helvetica" w:cs="Helvetica"/>
-          <w:iCs/>
+        <w:t>The appendix contains extraneous information, I suggest filtering it out to only relevant information.</w:t>
+      </w:r>
+      <w:r>
+        <w:rPr>
+          <w:rFonts w:ascii="Helvetica" w:hAnsi="Helvetica" w:cs="Helvetica"/>
           <w:color w:val="000000"/>
           <w:sz w:val="21"/>
           <w:szCs w:val="21"/>
           <w:shd w:val="clear" w:color="auto" w:fill="FFFFFF"/>
           <w:lang w:val="en-US"/>
         </w:rPr>
-        <w:t xml:space="preserve"> We thank the reviewer for this remark. We filter it out, or when relevant cited some appendix in the main manuscript.</w:t>
+        <w:br/>
+      </w:r>
+      <w:r>
+        <w:rPr>
+          <w:rFonts w:ascii="Helvetica" w:hAnsi="Helvetica" w:cs="Helvetica"/>
+          <w:b/>
+          <w:bCs/>
+          <w:iCs/>
+          <w:sz w:val="22"/>
+          <w:szCs w:val="22"/>
+          <w:u w:val="single"/>
+          <w:lang w:val="en-US"/>
+        </w:rPr>
+        <w:t>REPLY:</w:t>
+      </w:r>
+      <w:r>
+        <w:rPr>
+          <w:rFonts w:ascii="Helvetica" w:hAnsi="Helvetica" w:cs="Helvetica"/>
+          <w:iCs/>
+          <w:color w:val="000000"/>
+          <w:sz w:val="21"/>
+          <w:szCs w:val="21"/>
+          <w:shd w:val="clear" w:color="auto" w:fill="FFFFFF"/>
+          <w:lang w:val="en-US"/>
+        </w:rPr>
+        <w:t xml:space="preserve"> </w:t>
+      </w:r>
+      <w:r>
+        <w:rPr>
+          <w:rFonts w:ascii="Helvetica" w:hAnsi="Helvetica" w:cs="Helvetica"/>
+          <w:iCs/>
+          <w:color w:val="000000"/>
+          <w:sz w:val="21"/>
+          <w:szCs w:val="21"/>
+          <w:shd w:val="clear" w:color="auto" w:fill="FFFFFF"/>
+          <w:lang w:val="en-US"/>
+        </w:rPr>
+        <w:t xml:space="preserve">We agree that the appendix is quite lengthy, which is in part also due to the long review process with several iterations over the manuscript. Thus, we have revised the section and deleted multiple irrelevant parts to make it more succinct.  </w:t>
       </w:r>
     </w:p>
     <w:p>
@@ -5990,31 +6268,7 @@
           <w:szCs w:val="22"/>
           <w:lang w:val="en-US"/>
         </w:rPr>
-        <w:t xml:space="preserve">One of the goals of the manuscript is to derive clearer assessments of </w:t>
-      </w:r>
-      <w:proofErr w:type="gramStart"/>
-      <w:r>
-        <w:rPr>
-          <w:rFonts w:ascii="Helvetica" w:hAnsi="Helvetica" w:cs="Helvetica"/>
-          <w:bCs/>
-          <w:iCs/>
-          <w:sz w:val="22"/>
-          <w:szCs w:val="22"/>
-          <w:lang w:val="en-US"/>
-        </w:rPr>
-        <w:t>treatment  efficacy</w:t>
-      </w:r>
-      <w:proofErr w:type="gramEnd"/>
-      <w:r>
-        <w:rPr>
-          <w:rFonts w:ascii="Helvetica" w:hAnsi="Helvetica" w:cs="Helvetica"/>
-          <w:bCs/>
-          <w:iCs/>
-          <w:sz w:val="22"/>
-          <w:szCs w:val="22"/>
-          <w:lang w:val="en-US"/>
-        </w:rPr>
-        <w:t xml:space="preserve"> to limit bias exposure to the best of experts knowledge. However, a critical component of a causal framework is a fine definition of a suitable DAG which to the very least should be compatible with the observed EHR data. A </w:t>
+        <w:t xml:space="preserve">One of the goals of the manuscript is to derive clearer assessments of treatment  efficacy to limit bias exposure to the best of experts knowledge. However, a critical component of a causal framework is a fine definition of a suitable DAG which to the very least should be compatible with the observed EHR data. A </w:t>
       </w:r>
       <w:proofErr w:type="spellStart"/>
       <w:r>
@@ -6091,13 +6345,374 @@
       <w:r>
         <w:rPr>
           <w:rFonts w:ascii="Helvetica" w:hAnsi="Helvetica" w:cs="Helvetica"/>
+          <w:iCs/>
+          <w:sz w:val="22"/>
+          <w:szCs w:val="22"/>
+          <w:lang w:val="en-US"/>
+        </w:rPr>
+        <w:t xml:space="preserve">Thank you for </w:t>
+      </w:r>
+      <w:r>
+        <w:rPr>
+          <w:rFonts w:ascii="Helvetica" w:hAnsi="Helvetica" w:cs="Helvetica"/>
+          <w:iCs/>
+          <w:sz w:val="22"/>
+          <w:szCs w:val="22"/>
+          <w:lang w:val="en-US"/>
+        </w:rPr>
+        <w:t xml:space="preserve">your </w:t>
+      </w:r>
+      <w:r>
+        <w:rPr>
+          <w:rFonts w:ascii="Helvetica" w:hAnsi="Helvetica" w:cs="Helvetica"/>
+          <w:iCs/>
+          <w:sz w:val="22"/>
+          <w:szCs w:val="22"/>
+          <w:lang w:val="en-US"/>
+        </w:rPr>
+        <w:t xml:space="preserve">concern </w:t>
+      </w:r>
+      <w:r>
+        <w:rPr>
+          <w:rFonts w:ascii="Helvetica" w:hAnsi="Helvetica" w:cs="Helvetica"/>
+          <w:iCs/>
+          <w:sz w:val="22"/>
+          <w:szCs w:val="22"/>
+          <w:lang w:val="en-US"/>
+        </w:rPr>
+        <w:t>about</w:t>
+      </w:r>
+      <w:r>
+        <w:rPr>
+          <w:rFonts w:ascii="Helvetica" w:hAnsi="Helvetica" w:cs="Helvetica"/>
+          <w:iCs/>
+          <w:sz w:val="22"/>
+          <w:szCs w:val="22"/>
+          <w:lang w:val="en-US"/>
+        </w:rPr>
+        <w:t xml:space="preserve"> a valid DAG. We </w:t>
+      </w:r>
+      <w:r>
+        <w:rPr>
+          <w:rFonts w:ascii="Helvetica" w:hAnsi="Helvetica" w:cs="Helvetica"/>
+          <w:iCs/>
+          <w:sz w:val="22"/>
+          <w:szCs w:val="22"/>
+          <w:lang w:val="en-US"/>
+        </w:rPr>
+        <w:t xml:space="preserve">fully </w:t>
+      </w:r>
+      <w:r>
+        <w:rPr>
+          <w:rFonts w:ascii="Helvetica" w:hAnsi="Helvetica" w:cs="Helvetica"/>
+          <w:iCs/>
+          <w:sz w:val="22"/>
+          <w:szCs w:val="22"/>
+          <w:lang w:val="en-US"/>
+        </w:rPr>
+        <w:t xml:space="preserve">agree that a valid </w:t>
+      </w:r>
+      <w:r>
+        <w:rPr>
+          <w:rFonts w:ascii="Helvetica" w:hAnsi="Helvetica" w:cs="Helvetica"/>
+          <w:iCs/>
+          <w:sz w:val="22"/>
+          <w:szCs w:val="22"/>
+          <w:lang w:val="en-US"/>
+        </w:rPr>
+        <w:t xml:space="preserve">expert </w:t>
+      </w:r>
+      <w:r>
+        <w:rPr>
+          <w:rFonts w:ascii="Helvetica" w:hAnsi="Helvetica" w:cs="Helvetica"/>
+          <w:iCs/>
+          <w:sz w:val="22"/>
+          <w:szCs w:val="22"/>
+          <w:lang w:val="en-US"/>
+        </w:rPr>
+        <w:lastRenderedPageBreak/>
+        <w:t xml:space="preserve">derived </w:t>
+      </w:r>
+      <w:r>
+        <w:rPr>
+          <w:rFonts w:ascii="Helvetica" w:hAnsi="Helvetica" w:cs="Helvetica"/>
+          <w:iCs/>
+          <w:sz w:val="22"/>
+          <w:szCs w:val="22"/>
+          <w:lang w:val="en-US"/>
+        </w:rPr>
+        <w:t xml:space="preserve">DAG is </w:t>
+      </w:r>
+      <w:r>
+        <w:rPr>
+          <w:rFonts w:ascii="Helvetica" w:hAnsi="Helvetica" w:cs="Helvetica"/>
+          <w:iCs/>
+          <w:sz w:val="22"/>
+          <w:szCs w:val="22"/>
+          <w:lang w:val="en-US"/>
+        </w:rPr>
+        <w:t xml:space="preserve">crucial </w:t>
+      </w:r>
+      <w:r>
+        <w:rPr>
+          <w:rFonts w:ascii="Helvetica" w:hAnsi="Helvetica" w:cs="Helvetica"/>
+          <w:iCs/>
+          <w:sz w:val="22"/>
+          <w:szCs w:val="22"/>
+          <w:lang w:val="en-US"/>
+        </w:rPr>
+        <w:t xml:space="preserve">for </w:t>
+      </w:r>
+      <w:r>
+        <w:rPr>
+          <w:rFonts w:ascii="Helvetica" w:hAnsi="Helvetica" w:cs="Helvetica"/>
+          <w:iCs/>
+          <w:sz w:val="22"/>
+          <w:szCs w:val="22"/>
+          <w:lang w:val="en-US"/>
+        </w:rPr>
+        <w:t xml:space="preserve">proper </w:t>
+      </w:r>
+      <w:r>
+        <w:rPr>
+          <w:rFonts w:ascii="Helvetica" w:hAnsi="Helvetica" w:cs="Helvetica"/>
+          <w:iCs/>
+          <w:sz w:val="22"/>
+          <w:szCs w:val="22"/>
+          <w:lang w:val="en-US"/>
+        </w:rPr>
+        <w:t xml:space="preserve">causal inference. This is why </w:t>
+      </w:r>
+      <w:r>
+        <w:rPr>
+          <w:rFonts w:ascii="Helvetica" w:hAnsi="Helvetica" w:cs="Helvetica"/>
           <w:bCs/>
           <w:iCs/>
           <w:sz w:val="22"/>
           <w:szCs w:val="22"/>
           <w:lang w:val="en-US"/>
         </w:rPr>
-        <w:t xml:space="preserve">We already run such analysis by excluding some variables from the DAG (this is the paragraph “Confounder choice” in the “vibration analysis” section). We added a sentence underlying that the observed bias in this analysis is introduced by an incomplete DAG. More subtle exploration of the effect of DAG variations on the bias would be an interesting study but we think that it should be left to future work. </w:t>
+        <w:t>w</w:t>
+      </w:r>
+      <w:r>
+        <w:rPr>
+          <w:rFonts w:ascii="Helvetica" w:hAnsi="Helvetica" w:cs="Helvetica"/>
+          <w:bCs/>
+          <w:iCs/>
+          <w:sz w:val="22"/>
+          <w:szCs w:val="22"/>
+          <w:lang w:val="en-US"/>
+        </w:rPr>
+        <w:t xml:space="preserve">e already </w:t>
+      </w:r>
+      <w:r>
+        <w:rPr>
+          <w:rFonts w:ascii="Helvetica" w:hAnsi="Helvetica" w:cs="Helvetica"/>
+          <w:bCs/>
+          <w:iCs/>
+          <w:sz w:val="22"/>
+          <w:szCs w:val="22"/>
+          <w:lang w:val="en-US"/>
+        </w:rPr>
+        <w:t xml:space="preserve">performed </w:t>
+      </w:r>
+      <w:r>
+        <w:rPr>
+          <w:rFonts w:ascii="Helvetica" w:hAnsi="Helvetica" w:cs="Helvetica"/>
+          <w:bCs/>
+          <w:iCs/>
+          <w:sz w:val="22"/>
+          <w:szCs w:val="22"/>
+          <w:lang w:val="en-US"/>
+        </w:rPr>
+        <w:t xml:space="preserve">a vibration </w:t>
+      </w:r>
+      <w:r>
+        <w:rPr>
+          <w:rFonts w:ascii="Helvetica" w:hAnsi="Helvetica" w:cs="Helvetica"/>
+          <w:bCs/>
+          <w:iCs/>
+          <w:sz w:val="22"/>
+          <w:szCs w:val="22"/>
+          <w:lang w:val="en-US"/>
+        </w:rPr>
+        <w:t xml:space="preserve">analysis excluding </w:t>
+      </w:r>
+      <w:r>
+        <w:rPr>
+          <w:rFonts w:ascii="Helvetica" w:hAnsi="Helvetica" w:cs="Helvetica"/>
+          <w:bCs/>
+          <w:iCs/>
+          <w:sz w:val="22"/>
+          <w:szCs w:val="22"/>
+          <w:lang w:val="en-US"/>
+        </w:rPr>
+        <w:t xml:space="preserve">certain </w:t>
+      </w:r>
+      <w:r>
+        <w:rPr>
+          <w:rFonts w:ascii="Helvetica" w:hAnsi="Helvetica" w:cs="Helvetica"/>
+          <w:bCs/>
+          <w:iCs/>
+          <w:sz w:val="22"/>
+          <w:szCs w:val="22"/>
+          <w:lang w:val="en-US"/>
+        </w:rPr>
+        <w:t xml:space="preserve">variables from the </w:t>
+      </w:r>
+      <w:r>
+        <w:rPr>
+          <w:rFonts w:ascii="Helvetica" w:hAnsi="Helvetica" w:cs="Helvetica"/>
+          <w:bCs/>
+          <w:iCs/>
+          <w:sz w:val="22"/>
+          <w:szCs w:val="22"/>
+          <w:lang w:val="en-US"/>
+        </w:rPr>
+        <w:t xml:space="preserve">expert </w:t>
+      </w:r>
+      <w:r>
+        <w:rPr>
+          <w:rFonts w:ascii="Helvetica" w:hAnsi="Helvetica" w:cs="Helvetica"/>
+          <w:bCs/>
+          <w:iCs/>
+          <w:sz w:val="22"/>
+          <w:szCs w:val="22"/>
+          <w:lang w:val="en-US"/>
+        </w:rPr>
+        <w:t>DAG (this is the paragraph “Confounder choice” in the “vibration analysis” section). We added a sentence underlying that the observed bias in this analysis is introduced by an incomplete DAG</w:t>
+      </w:r>
+      <w:r>
+        <w:rPr>
+          <w:rFonts w:ascii="Helvetica" w:hAnsi="Helvetica" w:cs="Helvetica"/>
+          <w:bCs/>
+          <w:iCs/>
+          <w:sz w:val="22"/>
+          <w:szCs w:val="22"/>
+          <w:lang w:val="en-US"/>
+        </w:rPr>
+        <w:t xml:space="preserve"> : </w:t>
+      </w:r>
+      <w:r>
+        <w:rPr>
+          <w:rFonts w:ascii="Helvetica" w:hAnsi="Helvetica" w:cs="Helvetica"/>
+          <w:bCs/>
+          <w:iCs/>
+          <w:sz w:val="22"/>
+          <w:szCs w:val="22"/>
+          <w:lang w:val="en-US"/>
+        </w:rPr>
+        <w:br/>
+      </w:r>
+      <w:r>
+        <w:rPr>
+          <w:rFonts w:ascii="Helvetica" w:hAnsi="Helvetica" w:cs="Helvetica"/>
+          <w:bCs/>
+          <w:i/>
+          <w:sz w:val="22"/>
+          <w:szCs w:val="22"/>
+          <w:lang w:val="en-US"/>
+        </w:rPr>
+        <w:t>This is consistent with the literature enhancing the importance of a clinically valid DAG</w:t>
+      </w:r>
+      <w:r>
+        <w:rPr>
+          <w:rFonts w:ascii="Helvetica" w:hAnsi="Helvetica" w:cs="Helvetica"/>
+          <w:bCs/>
+          <w:i/>
+          <w:sz w:val="22"/>
+          <w:szCs w:val="22"/>
+          <w:lang w:val="en-US"/>
+        </w:rPr>
+        <w:t xml:space="preserve"> [48</w:t>
+      </w:r>
+      <w:r>
+        <w:rPr>
+          <w:rFonts w:ascii="Helvetica" w:hAnsi="Helvetica" w:cs="Helvetica"/>
+          <w:bCs/>
+          <w:i/>
+          <w:sz w:val="22"/>
+          <w:szCs w:val="22"/>
+          <w:lang w:val="en-US"/>
+        </w:rPr>
+        <w:t>]</w:t>
+      </w:r>
+      <w:r>
+        <w:rPr>
+          <w:rFonts w:ascii="Helvetica" w:hAnsi="Helvetica" w:cs="Helvetica"/>
+          <w:bCs/>
+          <w:i/>
+          <w:sz w:val="22"/>
+          <w:szCs w:val="22"/>
+          <w:lang w:val="en-US"/>
+        </w:rPr>
+        <w:t>.</w:t>
+      </w:r>
+      <w:r>
+        <w:rPr>
+          <w:rFonts w:ascii="Helvetica" w:hAnsi="Helvetica" w:cs="Helvetica"/>
+          <w:bCs/>
+          <w:i/>
+          <w:sz w:val="22"/>
+          <w:szCs w:val="22"/>
+          <w:lang w:val="en-US"/>
+        </w:rPr>
+        <w:br/>
+      </w:r>
+      <w:r>
+        <w:rPr>
+          <w:rFonts w:ascii="Helvetica" w:hAnsi="Helvetica" w:cs="Helvetica"/>
+          <w:bCs/>
+          <w:i/>
+          <w:sz w:val="22"/>
+          <w:szCs w:val="22"/>
+          <w:lang w:val="en-US"/>
+        </w:rPr>
+        <w:br/>
+      </w:r>
+      <w:r>
+        <w:rPr>
+          <w:rFonts w:ascii="Helvetica" w:hAnsi="Helvetica" w:cs="Helvetica"/>
+          <w:bCs/>
+          <w:iCs/>
+          <w:sz w:val="22"/>
+          <w:szCs w:val="22"/>
+          <w:lang w:val="en-US"/>
+        </w:rPr>
+        <w:t>A m</w:t>
+      </w:r>
+      <w:r>
+        <w:rPr>
+          <w:rFonts w:ascii="Helvetica" w:hAnsi="Helvetica" w:cs="Helvetica"/>
+          <w:bCs/>
+          <w:iCs/>
+          <w:sz w:val="22"/>
+          <w:szCs w:val="22"/>
+          <w:lang w:val="en-US"/>
+        </w:rPr>
+        <w:t xml:space="preserve">ore subtle exploration of the effect of DAG variations on bias would be an interesting study but we think it should be left </w:t>
+      </w:r>
+      <w:r>
+        <w:rPr>
+          <w:rFonts w:ascii="Helvetica" w:hAnsi="Helvetica" w:cs="Helvetica"/>
+          <w:bCs/>
+          <w:iCs/>
+          <w:sz w:val="22"/>
+          <w:szCs w:val="22"/>
+          <w:lang w:val="en-US"/>
+        </w:rPr>
+        <w:t xml:space="preserve">for </w:t>
+      </w:r>
+      <w:r>
+        <w:rPr>
+          <w:rFonts w:ascii="Helvetica" w:hAnsi="Helvetica" w:cs="Helvetica"/>
+          <w:bCs/>
+          <w:iCs/>
+          <w:sz w:val="22"/>
+          <w:szCs w:val="22"/>
+          <w:lang w:val="en-US"/>
+        </w:rPr>
+        <w:t xml:space="preserve">future work. </w:t>
       </w:r>
       <w:r>
         <w:rPr>
@@ -6165,9 +6780,9 @@
           <w:szCs w:val="22"/>
           <w:lang w:val="en-US"/>
         </w:rPr>
-        <w:t xml:space="preserve"> attempting to solve partial identifiability and cases </w:t>
-      </w:r>
-      <w:proofErr w:type="gramStart"/>
+        <w:t xml:space="preserve"> attempting to solve partial identifiability and cases were causal sufficiency </w:t>
+      </w:r>
+      <w:proofErr w:type="spellStart"/>
       <w:r>
         <w:rPr>
           <w:rFonts w:ascii="Helvetica" w:hAnsi="Helvetica" w:cs="Helvetica"/>
@@ -6177,9 +6792,9 @@
           <w:szCs w:val="22"/>
           <w:lang w:val="en-US"/>
         </w:rPr>
-        <w:t>were</w:t>
-      </w:r>
-      <w:proofErr w:type="gramEnd"/>
+        <w:t>can not</w:t>
+      </w:r>
+      <w:proofErr w:type="spellEnd"/>
       <w:r>
         <w:rPr>
           <w:rFonts w:ascii="Helvetica" w:hAnsi="Helvetica" w:cs="Helvetica"/>
@@ -6189,7 +6804,7 @@
           <w:szCs w:val="22"/>
           <w:lang w:val="en-US"/>
         </w:rPr>
-        <w:t xml:space="preserve"> causal sufficiency </w:t>
+        <w:t xml:space="preserve"> be granted. I suggest the authors to further expand their </w:t>
       </w:r>
       <w:proofErr w:type="spellStart"/>
       <w:r>
@@ -6201,7 +6816,7 @@
           <w:szCs w:val="22"/>
           <w:lang w:val="en-US"/>
         </w:rPr>
-        <w:t>can not</w:t>
+        <w:t>mansucripts</w:t>
       </w:r>
       <w:proofErr w:type="spellEnd"/>
       <w:r>
@@ -6213,7 +6828,7 @@
           <w:szCs w:val="22"/>
           <w:lang w:val="en-US"/>
         </w:rPr>
-        <w:t xml:space="preserve"> be granted. I suggest the authors to further expand their </w:t>
+        <w:t xml:space="preserve"> to </w:t>
       </w:r>
       <w:proofErr w:type="spellStart"/>
       <w:r>
@@ -6225,35 +6840,9 @@
           <w:szCs w:val="22"/>
           <w:lang w:val="en-US"/>
         </w:rPr>
-        <w:t>mansucripts</w:t>
-      </w:r>
-      <w:proofErr w:type="spellEnd"/>
-      <w:r>
-        <w:rPr>
-          <w:rFonts w:ascii="Helvetica" w:hAnsi="Helvetica" w:cs="Helvetica"/>
-          <w:bCs/>
-          <w:iCs/>
-          <w:sz w:val="22"/>
-          <w:szCs w:val="22"/>
-          <w:lang w:val="en-US"/>
-        </w:rPr>
-        <w:t xml:space="preserve"> to </w:t>
-      </w:r>
-      <w:proofErr w:type="spellStart"/>
-      <w:proofErr w:type="gramStart"/>
-      <w:r>
-        <w:rPr>
-          <w:rFonts w:ascii="Helvetica" w:hAnsi="Helvetica" w:cs="Helvetica"/>
-          <w:bCs/>
-          <w:iCs/>
-          <w:sz w:val="22"/>
-          <w:szCs w:val="22"/>
-          <w:lang w:val="en-US"/>
-        </w:rPr>
         <w:t>included</w:t>
       </w:r>
       <w:proofErr w:type="spellEnd"/>
-      <w:proofErr w:type="gramEnd"/>
       <w:r>
         <w:rPr>
           <w:rFonts w:ascii="Helvetica" w:hAnsi="Helvetica" w:cs="Helvetica"/>
@@ -6297,6 +6886,68 @@
           <w:szCs w:val="22"/>
           <w:lang w:val="en-US"/>
         </w:rPr>
+        <w:t>Thank</w:t>
+      </w:r>
+      <w:r>
+        <w:rPr>
+          <w:rFonts w:ascii="Helvetica" w:hAnsi="Helvetica" w:cs="Helvetica"/>
+          <w:iCs/>
+          <w:sz w:val="22"/>
+          <w:szCs w:val="22"/>
+          <w:lang w:val="en-US"/>
+        </w:rPr>
+        <w:t xml:space="preserve"> you for this remark. Interesting work</w:t>
+      </w:r>
+      <w:r>
+        <w:rPr>
+          <w:rFonts w:ascii="Helvetica" w:hAnsi="Helvetica" w:cs="Helvetica"/>
+          <w:iCs/>
+          <w:sz w:val="22"/>
+          <w:szCs w:val="22"/>
+          <w:lang w:val="en-US"/>
+        </w:rPr>
+        <w:t>s</w:t>
+      </w:r>
+      <w:r>
+        <w:rPr>
+          <w:rFonts w:ascii="Helvetica" w:hAnsi="Helvetica" w:cs="Helvetica"/>
+          <w:iCs/>
+          <w:sz w:val="22"/>
+          <w:szCs w:val="22"/>
+          <w:lang w:val="en-US"/>
+        </w:rPr>
+        <w:t xml:space="preserve"> indeed exist to mitigate real world cases where </w:t>
+      </w:r>
+      <w:proofErr w:type="spellStart"/>
+      <w:r>
+        <w:rPr>
+          <w:rFonts w:ascii="Helvetica" w:hAnsi="Helvetica" w:cs="Helvetica"/>
+          <w:iCs/>
+          <w:sz w:val="22"/>
+          <w:szCs w:val="22"/>
+          <w:lang w:val="en-US"/>
+        </w:rPr>
+        <w:t>unconfoundedness</w:t>
+      </w:r>
+      <w:proofErr w:type="spellEnd"/>
+      <w:r>
+        <w:rPr>
+          <w:rFonts w:ascii="Helvetica" w:hAnsi="Helvetica" w:cs="Helvetica"/>
+          <w:iCs/>
+          <w:sz w:val="22"/>
+          <w:szCs w:val="22"/>
+          <w:lang w:val="en-US"/>
+        </w:rPr>
+        <w:t xml:space="preserve"> might not apply. </w:t>
+      </w:r>
+      <w:r>
+        <w:rPr>
+          <w:rFonts w:ascii="Helvetica" w:hAnsi="Helvetica" w:cs="Helvetica"/>
+          <w:iCs/>
+          <w:sz w:val="22"/>
+          <w:szCs w:val="22"/>
+          <w:lang w:val="en-US"/>
+        </w:rPr>
         <w:t xml:space="preserve">We expanded the identification paragraph in the framework section to add some useful references in case where unobserved </w:t>
       </w:r>
       <w:proofErr w:type="spellStart"/>
@@ -6319,9 +6970,1096 @@
           <w:szCs w:val="22"/>
           <w:lang w:val="en-US"/>
         </w:rPr>
-        <w:t xml:space="preserve"> are known to the analyst. </w:t>
-      </w:r>
-      <w:r>
+        <w:t xml:space="preserve"> are known to the analyst</w:t>
+      </w:r>
+      <w:r>
+        <w:rPr>
+          <w:rFonts w:ascii="Helvetica" w:hAnsi="Helvetica" w:cs="Helvetica"/>
+          <w:iCs/>
+          <w:sz w:val="22"/>
+          <w:szCs w:val="22"/>
+          <w:lang w:val="en-US"/>
+        </w:rPr>
+        <w:t xml:space="preserve"> : </w:t>
+      </w:r>
+    </w:p>
+    <w:p>
+      <w:pPr>
+        <w:pStyle w:val="Paragraphedeliste"/>
+        <w:rPr>
+          <w:rFonts w:ascii="Helvetica" w:hAnsi="Helvetica" w:cs="Helvetica"/>
+          <w:i/>
+          <w:iCs/>
+        </w:rPr>
+      </w:pPr>
+      <w:proofErr w:type="spellStart"/>
+      <w:r>
+        <w:rPr>
+          <w:rFonts w:ascii="Helvetica" w:hAnsi="Helvetica" w:cs="Helvetica"/>
+          <w:i/>
+          <w:iCs/>
+        </w:rPr>
+        <w:t>Unconfoundedness</w:t>
+      </w:r>
+      <w:proofErr w:type="spellEnd"/>
+      <w:r>
+        <w:rPr>
+          <w:rFonts w:ascii="Helvetica" w:hAnsi="Helvetica" w:cs="Helvetica"/>
+          <w:i/>
+          <w:iCs/>
+        </w:rPr>
+        <w:t xml:space="preserve"> --</w:t>
+      </w:r>
+      <w:proofErr w:type="spellStart"/>
+      <w:r>
+        <w:rPr>
+          <w:rFonts w:ascii="Helvetica" w:hAnsi="Helvetica" w:cs="Helvetica"/>
+          <w:i/>
+          <w:iCs/>
+        </w:rPr>
+        <w:t>inclusion</w:t>
+      </w:r>
+      <w:proofErr w:type="spellEnd"/>
+      <w:r>
+        <w:rPr>
+          <w:rFonts w:ascii="Helvetica" w:hAnsi="Helvetica" w:cs="Helvetica"/>
+          <w:i/>
+          <w:iCs/>
+        </w:rPr>
+        <w:t xml:space="preserve"> </w:t>
+      </w:r>
+      <w:proofErr w:type="spellStart"/>
+      <w:r>
+        <w:rPr>
+          <w:rFonts w:ascii="Helvetica" w:hAnsi="Helvetica" w:cs="Helvetica"/>
+          <w:i/>
+          <w:iCs/>
+        </w:rPr>
+        <w:t>of</w:t>
+      </w:r>
+      <w:proofErr w:type="spellEnd"/>
+      <w:r>
+        <w:rPr>
+          <w:rFonts w:ascii="Helvetica" w:hAnsi="Helvetica" w:cs="Helvetica"/>
+          <w:i/>
+          <w:iCs/>
+        </w:rPr>
+        <w:t xml:space="preserve"> all </w:t>
+      </w:r>
+      <w:proofErr w:type="spellStart"/>
+      <w:r>
+        <w:rPr>
+          <w:rFonts w:ascii="Helvetica" w:hAnsi="Helvetica" w:cs="Helvetica"/>
+          <w:i/>
+          <w:iCs/>
+        </w:rPr>
+        <w:t>confounders</w:t>
+      </w:r>
+      <w:proofErr w:type="spellEnd"/>
+      <w:r>
+        <w:rPr>
+          <w:rFonts w:ascii="Helvetica" w:hAnsi="Helvetica" w:cs="Helvetica"/>
+          <w:i/>
+          <w:iCs/>
+        </w:rPr>
+        <w:t xml:space="preserve"> in </w:t>
+      </w:r>
+      <w:proofErr w:type="spellStart"/>
+      <w:r>
+        <w:rPr>
+          <w:rFonts w:ascii="Helvetica" w:hAnsi="Helvetica" w:cs="Helvetica"/>
+          <w:i/>
+          <w:iCs/>
+        </w:rPr>
+        <w:t>the</w:t>
+      </w:r>
+      <w:proofErr w:type="spellEnd"/>
+      <w:r>
+        <w:rPr>
+          <w:rFonts w:ascii="Helvetica" w:hAnsi="Helvetica" w:cs="Helvetica"/>
+          <w:i/>
+          <w:iCs/>
+        </w:rPr>
+        <w:t xml:space="preserve"> </w:t>
+      </w:r>
+      <w:proofErr w:type="spellStart"/>
+      <w:r>
+        <w:rPr>
+          <w:rFonts w:ascii="Helvetica" w:hAnsi="Helvetica" w:cs="Helvetica"/>
+          <w:i/>
+          <w:iCs/>
+        </w:rPr>
+        <w:t>analysis</w:t>
+      </w:r>
+      <w:proofErr w:type="spellEnd"/>
+      <w:r>
+        <w:rPr>
+          <w:rFonts w:ascii="Helvetica" w:hAnsi="Helvetica" w:cs="Helvetica"/>
+          <w:i/>
+          <w:iCs/>
+        </w:rPr>
+        <w:t xml:space="preserve">-- </w:t>
+      </w:r>
+      <w:proofErr w:type="spellStart"/>
+      <w:r>
+        <w:rPr>
+          <w:rFonts w:ascii="Helvetica" w:hAnsi="Helvetica" w:cs="Helvetica"/>
+          <w:i/>
+          <w:iCs/>
+        </w:rPr>
+        <w:t>is</w:t>
+      </w:r>
+      <w:proofErr w:type="spellEnd"/>
+      <w:r>
+        <w:rPr>
+          <w:rFonts w:ascii="Helvetica" w:hAnsi="Helvetica" w:cs="Helvetica"/>
+          <w:i/>
+          <w:iCs/>
+        </w:rPr>
+        <w:t xml:space="preserve"> a strong</w:t>
+      </w:r>
+      <w:r>
+        <w:rPr>
+          <w:rFonts w:ascii="Helvetica" w:hAnsi="Helvetica" w:cs="Helvetica"/>
+          <w:i/>
+          <w:iCs/>
+        </w:rPr>
+        <w:t xml:space="preserve"> </w:t>
+      </w:r>
+      <w:proofErr w:type="spellStart"/>
+      <w:r>
+        <w:rPr>
+          <w:rFonts w:ascii="Helvetica" w:hAnsi="Helvetica" w:cs="Helvetica"/>
+          <w:i/>
+          <w:iCs/>
+        </w:rPr>
+        <w:t>hypothesis</w:t>
+      </w:r>
+      <w:proofErr w:type="spellEnd"/>
+      <w:r>
+        <w:rPr>
+          <w:rFonts w:ascii="Helvetica" w:hAnsi="Helvetica" w:cs="Helvetica"/>
+          <w:i/>
+          <w:iCs/>
+        </w:rPr>
+        <w:t xml:space="preserve"> </w:t>
+      </w:r>
+      <w:proofErr w:type="spellStart"/>
+      <w:r>
+        <w:rPr>
+          <w:rFonts w:ascii="Helvetica" w:hAnsi="Helvetica" w:cs="Helvetica"/>
+          <w:i/>
+          <w:iCs/>
+        </w:rPr>
+        <w:t>that</w:t>
+      </w:r>
+      <w:proofErr w:type="spellEnd"/>
+      <w:r>
+        <w:rPr>
+          <w:rFonts w:ascii="Helvetica" w:hAnsi="Helvetica" w:cs="Helvetica"/>
+          <w:i/>
+          <w:iCs/>
+        </w:rPr>
+        <w:t xml:space="preserve"> </w:t>
+      </w:r>
+      <w:proofErr w:type="spellStart"/>
+      <w:r>
+        <w:rPr>
+          <w:rFonts w:ascii="Helvetica" w:hAnsi="Helvetica" w:cs="Helvetica"/>
+          <w:i/>
+          <w:iCs/>
+        </w:rPr>
+        <w:t>can</w:t>
+      </w:r>
+      <w:proofErr w:type="spellEnd"/>
+      <w:r>
+        <w:rPr>
+          <w:rFonts w:ascii="Helvetica" w:hAnsi="Helvetica" w:cs="Helvetica"/>
+          <w:i/>
+          <w:iCs/>
+        </w:rPr>
+        <w:t xml:space="preserve"> </w:t>
+      </w:r>
+      <w:proofErr w:type="spellStart"/>
+      <w:r>
+        <w:rPr>
+          <w:rFonts w:ascii="Helvetica" w:hAnsi="Helvetica" w:cs="Helvetica"/>
+          <w:i/>
+          <w:iCs/>
+        </w:rPr>
+        <w:t>be</w:t>
+      </w:r>
+      <w:proofErr w:type="spellEnd"/>
+      <w:r>
+        <w:rPr>
+          <w:rFonts w:ascii="Helvetica" w:hAnsi="Helvetica" w:cs="Helvetica"/>
+          <w:i/>
+          <w:iCs/>
+        </w:rPr>
+        <w:t xml:space="preserve"> </w:t>
+      </w:r>
+      <w:proofErr w:type="spellStart"/>
+      <w:r>
+        <w:rPr>
+          <w:rFonts w:ascii="Helvetica" w:hAnsi="Helvetica" w:cs="Helvetica"/>
+          <w:i/>
+          <w:iCs/>
+        </w:rPr>
+        <w:t>hard</w:t>
+      </w:r>
+      <w:proofErr w:type="spellEnd"/>
+      <w:r>
+        <w:rPr>
+          <w:rFonts w:ascii="Helvetica" w:hAnsi="Helvetica" w:cs="Helvetica"/>
+          <w:i/>
+          <w:iCs/>
+        </w:rPr>
+        <w:t xml:space="preserve"> </w:t>
+      </w:r>
+      <w:proofErr w:type="spellStart"/>
+      <w:r>
+        <w:rPr>
+          <w:rFonts w:ascii="Helvetica" w:hAnsi="Helvetica" w:cs="Helvetica"/>
+          <w:i/>
+          <w:iCs/>
+        </w:rPr>
+        <w:t>to</w:t>
+      </w:r>
+      <w:proofErr w:type="spellEnd"/>
+      <w:r>
+        <w:rPr>
+          <w:rFonts w:ascii="Helvetica" w:hAnsi="Helvetica" w:cs="Helvetica"/>
+          <w:i/>
+          <w:iCs/>
+        </w:rPr>
+        <w:t xml:space="preserve"> </w:t>
+      </w:r>
+      <w:proofErr w:type="spellStart"/>
+      <w:r>
+        <w:rPr>
+          <w:rFonts w:ascii="Helvetica" w:hAnsi="Helvetica" w:cs="Helvetica"/>
+          <w:i/>
+          <w:iCs/>
+        </w:rPr>
+        <w:t>obtain</w:t>
+      </w:r>
+      <w:proofErr w:type="spellEnd"/>
+      <w:r>
+        <w:rPr>
+          <w:rFonts w:ascii="Helvetica" w:hAnsi="Helvetica" w:cs="Helvetica"/>
+          <w:i/>
+          <w:iCs/>
+        </w:rPr>
+        <w:t xml:space="preserve"> in real </w:t>
+      </w:r>
+      <w:proofErr w:type="spellStart"/>
+      <w:r>
+        <w:rPr>
+          <w:rFonts w:ascii="Helvetica" w:hAnsi="Helvetica" w:cs="Helvetica"/>
+          <w:i/>
+          <w:iCs/>
+        </w:rPr>
+        <w:t>applications</w:t>
+      </w:r>
+      <w:proofErr w:type="spellEnd"/>
+      <w:r>
+        <w:rPr>
+          <w:rFonts w:ascii="Helvetica" w:hAnsi="Helvetica" w:cs="Helvetica"/>
+          <w:i/>
+          <w:iCs/>
+        </w:rPr>
+        <w:t xml:space="preserve">. In </w:t>
+      </w:r>
+      <w:proofErr w:type="spellStart"/>
+      <w:r>
+        <w:rPr>
+          <w:rFonts w:ascii="Helvetica" w:hAnsi="Helvetica" w:cs="Helvetica"/>
+          <w:i/>
+          <w:iCs/>
+        </w:rPr>
+        <w:t>these</w:t>
+      </w:r>
+      <w:proofErr w:type="spellEnd"/>
+      <w:r>
+        <w:rPr>
+          <w:rFonts w:ascii="Helvetica" w:hAnsi="Helvetica" w:cs="Helvetica"/>
+          <w:i/>
+          <w:iCs/>
+        </w:rPr>
+        <w:t xml:space="preserve"> </w:t>
+      </w:r>
+      <w:proofErr w:type="spellStart"/>
+      <w:r>
+        <w:rPr>
+          <w:rFonts w:ascii="Helvetica" w:hAnsi="Helvetica" w:cs="Helvetica"/>
+          <w:i/>
+          <w:iCs/>
+        </w:rPr>
+        <w:t>cases</w:t>
+      </w:r>
+      <w:proofErr w:type="spellEnd"/>
+      <w:r>
+        <w:rPr>
+          <w:rFonts w:ascii="Helvetica" w:hAnsi="Helvetica" w:cs="Helvetica"/>
+          <w:i/>
+          <w:iCs/>
+        </w:rPr>
+        <w:t>,</w:t>
+      </w:r>
+      <w:r>
+        <w:rPr>
+          <w:rFonts w:ascii="Helvetica" w:hAnsi="Helvetica" w:cs="Helvetica"/>
+          <w:i/>
+          <w:iCs/>
+        </w:rPr>
+        <w:t xml:space="preserve"> </w:t>
+      </w:r>
+      <w:proofErr w:type="spellStart"/>
+      <w:r>
+        <w:rPr>
+          <w:rFonts w:ascii="Helvetica" w:hAnsi="Helvetica" w:cs="Helvetica"/>
+          <w:i/>
+          <w:iCs/>
+        </w:rPr>
+        <w:t>sensitivity</w:t>
+      </w:r>
+      <w:proofErr w:type="spellEnd"/>
+      <w:r>
+        <w:rPr>
+          <w:rFonts w:ascii="Helvetica" w:hAnsi="Helvetica" w:cs="Helvetica"/>
+          <w:i/>
+          <w:iCs/>
+        </w:rPr>
+        <w:t xml:space="preserve"> </w:t>
+      </w:r>
+      <w:proofErr w:type="spellStart"/>
+      <w:r>
+        <w:rPr>
+          <w:rFonts w:ascii="Helvetica" w:hAnsi="Helvetica" w:cs="Helvetica"/>
+          <w:i/>
+          <w:iCs/>
+        </w:rPr>
+        <w:t>analyses</w:t>
+      </w:r>
+      <w:proofErr w:type="spellEnd"/>
+      <w:r>
+        <w:rPr>
+          <w:rFonts w:ascii="Helvetica" w:hAnsi="Helvetica" w:cs="Helvetica"/>
+          <w:i/>
+          <w:iCs/>
+        </w:rPr>
+        <w:t xml:space="preserve"> </w:t>
+      </w:r>
+      <w:proofErr w:type="spellStart"/>
+      <w:r>
+        <w:rPr>
+          <w:rFonts w:ascii="Helvetica" w:hAnsi="Helvetica" w:cs="Helvetica"/>
+          <w:i/>
+          <w:iCs/>
+        </w:rPr>
+        <w:t>for</w:t>
+      </w:r>
+      <w:proofErr w:type="spellEnd"/>
+      <w:r>
+        <w:rPr>
+          <w:rFonts w:ascii="Helvetica" w:hAnsi="Helvetica" w:cs="Helvetica"/>
+          <w:i/>
+          <w:iCs/>
+        </w:rPr>
+        <w:t xml:space="preserve"> </w:t>
+      </w:r>
+      <w:proofErr w:type="spellStart"/>
+      <w:r>
+        <w:rPr>
+          <w:rFonts w:ascii="Helvetica" w:hAnsi="Helvetica" w:cs="Helvetica"/>
+          <w:i/>
+          <w:iCs/>
+        </w:rPr>
+        <w:t>omitted</w:t>
+      </w:r>
+      <w:proofErr w:type="spellEnd"/>
+      <w:r>
+        <w:rPr>
+          <w:rFonts w:ascii="Helvetica" w:hAnsi="Helvetica" w:cs="Helvetica"/>
+          <w:i/>
+          <w:iCs/>
+        </w:rPr>
+        <w:t xml:space="preserve"> variable </w:t>
+      </w:r>
+      <w:proofErr w:type="spellStart"/>
+      <w:r>
+        <w:rPr>
+          <w:rFonts w:ascii="Helvetica" w:hAnsi="Helvetica" w:cs="Helvetica"/>
+          <w:i/>
+          <w:iCs/>
+        </w:rPr>
+        <w:t>bias</w:t>
+      </w:r>
+      <w:proofErr w:type="spellEnd"/>
+      <w:r>
+        <w:rPr>
+          <w:rFonts w:ascii="Helvetica" w:hAnsi="Helvetica" w:cs="Helvetica"/>
+          <w:i/>
+          <w:iCs/>
+        </w:rPr>
+        <w:t xml:space="preserve"> </w:t>
+      </w:r>
+      <w:proofErr w:type="spellStart"/>
+      <w:r>
+        <w:rPr>
+          <w:rFonts w:ascii="Helvetica" w:hAnsi="Helvetica" w:cs="Helvetica"/>
+          <w:i/>
+          <w:iCs/>
+        </w:rPr>
+        <w:t>allow</w:t>
+      </w:r>
+      <w:proofErr w:type="spellEnd"/>
+      <w:r>
+        <w:rPr>
+          <w:rFonts w:ascii="Helvetica" w:hAnsi="Helvetica" w:cs="Helvetica"/>
+          <w:i/>
+          <w:iCs/>
+        </w:rPr>
+        <w:t xml:space="preserve"> </w:t>
+      </w:r>
+      <w:proofErr w:type="spellStart"/>
+      <w:r>
+        <w:rPr>
+          <w:rFonts w:ascii="Helvetica" w:hAnsi="Helvetica" w:cs="Helvetica"/>
+          <w:i/>
+          <w:iCs/>
+        </w:rPr>
+        <w:t>to</w:t>
+      </w:r>
+      <w:proofErr w:type="spellEnd"/>
+      <w:r>
+        <w:rPr>
+          <w:rFonts w:ascii="Helvetica" w:hAnsi="Helvetica" w:cs="Helvetica"/>
+          <w:i/>
+          <w:iCs/>
+        </w:rPr>
+        <w:t xml:space="preserve"> </w:t>
+      </w:r>
+      <w:proofErr w:type="spellStart"/>
+      <w:r>
+        <w:rPr>
+          <w:rFonts w:ascii="Helvetica" w:hAnsi="Helvetica" w:cs="Helvetica"/>
+          <w:i/>
+          <w:iCs/>
+        </w:rPr>
+        <w:t>test</w:t>
+      </w:r>
+      <w:proofErr w:type="spellEnd"/>
+      <w:r>
+        <w:rPr>
+          <w:rFonts w:ascii="Helvetica" w:hAnsi="Helvetica" w:cs="Helvetica"/>
+          <w:i/>
+          <w:iCs/>
+        </w:rPr>
+        <w:t xml:space="preserve"> </w:t>
+      </w:r>
+      <w:proofErr w:type="spellStart"/>
+      <w:r>
+        <w:rPr>
+          <w:rFonts w:ascii="Helvetica" w:hAnsi="Helvetica" w:cs="Helvetica"/>
+          <w:i/>
+          <w:iCs/>
+        </w:rPr>
+        <w:t>the</w:t>
+      </w:r>
+      <w:proofErr w:type="spellEnd"/>
+      <w:r>
+        <w:rPr>
+          <w:rFonts w:ascii="Helvetica" w:hAnsi="Helvetica" w:cs="Helvetica"/>
+          <w:i/>
+          <w:iCs/>
+        </w:rPr>
+        <w:t xml:space="preserve"> </w:t>
+      </w:r>
+      <w:proofErr w:type="spellStart"/>
+      <w:r>
+        <w:rPr>
+          <w:rFonts w:ascii="Helvetica" w:hAnsi="Helvetica" w:cs="Helvetica"/>
+          <w:i/>
+          <w:iCs/>
+        </w:rPr>
+        <w:t>robustness</w:t>
+      </w:r>
+      <w:proofErr w:type="spellEnd"/>
+      <w:r>
+        <w:rPr>
+          <w:rFonts w:ascii="Helvetica" w:hAnsi="Helvetica" w:cs="Helvetica"/>
+          <w:i/>
+          <w:iCs/>
+        </w:rPr>
+        <w:t xml:space="preserve"> </w:t>
+      </w:r>
+      <w:proofErr w:type="spellStart"/>
+      <w:r>
+        <w:rPr>
+          <w:rFonts w:ascii="Helvetica" w:hAnsi="Helvetica" w:cs="Helvetica"/>
+          <w:i/>
+          <w:iCs/>
+        </w:rPr>
+        <w:t>of</w:t>
+      </w:r>
+      <w:proofErr w:type="spellEnd"/>
+      <w:r>
+        <w:rPr>
+          <w:rFonts w:ascii="Helvetica" w:hAnsi="Helvetica" w:cs="Helvetica"/>
+          <w:i/>
+          <w:iCs/>
+        </w:rPr>
+        <w:t xml:space="preserve"> </w:t>
+      </w:r>
+      <w:proofErr w:type="spellStart"/>
+      <w:r>
+        <w:rPr>
+          <w:rFonts w:ascii="Helvetica" w:hAnsi="Helvetica" w:cs="Helvetica"/>
+          <w:i/>
+          <w:iCs/>
+        </w:rPr>
+        <w:t>the</w:t>
+      </w:r>
+      <w:proofErr w:type="spellEnd"/>
+      <w:r>
+        <w:rPr>
+          <w:rFonts w:ascii="Helvetica" w:hAnsi="Helvetica" w:cs="Helvetica"/>
+          <w:i/>
+          <w:iCs/>
+        </w:rPr>
+        <w:t xml:space="preserve"> </w:t>
+      </w:r>
+      <w:proofErr w:type="spellStart"/>
+      <w:r>
+        <w:rPr>
+          <w:rFonts w:ascii="Helvetica" w:hAnsi="Helvetica" w:cs="Helvetica"/>
+          <w:i/>
+          <w:iCs/>
+        </w:rPr>
+        <w:t>results</w:t>
+      </w:r>
+      <w:proofErr w:type="spellEnd"/>
+      <w:r>
+        <w:rPr>
+          <w:rFonts w:ascii="Helvetica" w:hAnsi="Helvetica" w:cs="Helvetica"/>
+          <w:i/>
+          <w:iCs/>
+        </w:rPr>
+        <w:t xml:space="preserve"> </w:t>
+      </w:r>
+      <w:proofErr w:type="spellStart"/>
+      <w:r>
+        <w:rPr>
+          <w:rFonts w:ascii="Helvetica" w:hAnsi="Helvetica" w:cs="Helvetica"/>
+          <w:i/>
+          <w:iCs/>
+        </w:rPr>
+        <w:t>to</w:t>
+      </w:r>
+      <w:proofErr w:type="spellEnd"/>
+      <w:r>
+        <w:rPr>
+          <w:rFonts w:ascii="Helvetica" w:hAnsi="Helvetica" w:cs="Helvetica"/>
+          <w:i/>
+          <w:iCs/>
+        </w:rPr>
+        <w:t xml:space="preserve"> </w:t>
+      </w:r>
+      <w:proofErr w:type="spellStart"/>
+      <w:r>
+        <w:rPr>
+          <w:rFonts w:ascii="Helvetica" w:hAnsi="Helvetica" w:cs="Helvetica"/>
+          <w:i/>
+          <w:iCs/>
+        </w:rPr>
+        <w:t>missing</w:t>
+      </w:r>
+      <w:proofErr w:type="spellEnd"/>
+      <w:r>
+        <w:rPr>
+          <w:rFonts w:ascii="Helvetica" w:hAnsi="Helvetica" w:cs="Helvetica"/>
+          <w:i/>
+          <w:iCs/>
+        </w:rPr>
+        <w:t xml:space="preserve"> </w:t>
+      </w:r>
+      <w:proofErr w:type="spellStart"/>
+      <w:r>
+        <w:rPr>
+          <w:rFonts w:ascii="Helvetica" w:hAnsi="Helvetica" w:cs="Helvetica"/>
+          <w:i/>
+          <w:iCs/>
+        </w:rPr>
+        <w:t>confounders</w:t>
+      </w:r>
+      <w:proofErr w:type="spellEnd"/>
+      <w:r>
+        <w:rPr>
+          <w:rFonts w:ascii="Helvetica" w:hAnsi="Helvetica" w:cs="Helvetica"/>
+          <w:i/>
+          <w:iCs/>
+        </w:rPr>
+        <w:t xml:space="preserve"> </w:t>
+      </w:r>
+      <w:r>
+        <w:rPr>
+          <w:rFonts w:ascii="Helvetica" w:hAnsi="Helvetica" w:cs="Helvetica"/>
+          <w:i/>
+          <w:iCs/>
+        </w:rPr>
+        <w:t>[67]</w:t>
+      </w:r>
+      <w:r>
+        <w:rPr>
+          <w:rFonts w:ascii="Helvetica" w:hAnsi="Helvetica" w:cs="Helvetica"/>
+          <w:i/>
+          <w:iCs/>
+        </w:rPr>
+        <w:t xml:space="preserve">, proximal </w:t>
+      </w:r>
+      <w:proofErr w:type="spellStart"/>
+      <w:r>
+        <w:rPr>
+          <w:rFonts w:ascii="Helvetica" w:hAnsi="Helvetica" w:cs="Helvetica"/>
+          <w:i/>
+          <w:iCs/>
+        </w:rPr>
+        <w:t>inference</w:t>
+      </w:r>
+      <w:proofErr w:type="spellEnd"/>
+      <w:r>
+        <w:rPr>
+          <w:rFonts w:ascii="Helvetica" w:hAnsi="Helvetica" w:cs="Helvetica"/>
+          <w:i/>
+          <w:iCs/>
+        </w:rPr>
+        <w:t xml:space="preserve"> </w:t>
+      </w:r>
+      <w:proofErr w:type="spellStart"/>
+      <w:r>
+        <w:rPr>
+          <w:rFonts w:ascii="Helvetica" w:hAnsi="Helvetica" w:cs="Helvetica"/>
+          <w:i/>
+          <w:iCs/>
+        </w:rPr>
+        <w:t>can</w:t>
+      </w:r>
+      <w:proofErr w:type="spellEnd"/>
+      <w:r>
+        <w:rPr>
+          <w:rFonts w:ascii="Helvetica" w:hAnsi="Helvetica" w:cs="Helvetica"/>
+          <w:i/>
+          <w:iCs/>
+        </w:rPr>
+        <w:t xml:space="preserve"> </w:t>
+      </w:r>
+      <w:proofErr w:type="spellStart"/>
+      <w:r>
+        <w:rPr>
+          <w:rFonts w:ascii="Helvetica" w:hAnsi="Helvetica" w:cs="Helvetica"/>
+          <w:i/>
+          <w:iCs/>
+        </w:rPr>
+        <w:t>be</w:t>
+      </w:r>
+      <w:proofErr w:type="spellEnd"/>
+      <w:r>
+        <w:rPr>
+          <w:rFonts w:ascii="Helvetica" w:hAnsi="Helvetica" w:cs="Helvetica"/>
+          <w:i/>
+          <w:iCs/>
+        </w:rPr>
+        <w:t xml:space="preserve"> </w:t>
+      </w:r>
+      <w:proofErr w:type="spellStart"/>
+      <w:r>
+        <w:rPr>
+          <w:rFonts w:ascii="Helvetica" w:hAnsi="Helvetica" w:cs="Helvetica"/>
+          <w:i/>
+          <w:iCs/>
+        </w:rPr>
+        <w:t>used</w:t>
+      </w:r>
+      <w:proofErr w:type="spellEnd"/>
+      <w:r>
+        <w:rPr>
+          <w:rFonts w:ascii="Helvetica" w:hAnsi="Helvetica" w:cs="Helvetica"/>
+          <w:i/>
+          <w:iCs/>
+        </w:rPr>
+        <w:t xml:space="preserve"> </w:t>
+      </w:r>
+      <w:proofErr w:type="spellStart"/>
+      <w:r>
+        <w:rPr>
+          <w:rFonts w:ascii="Helvetica" w:hAnsi="Helvetica" w:cs="Helvetica"/>
+          <w:i/>
+          <w:iCs/>
+        </w:rPr>
+        <w:t>to</w:t>
+      </w:r>
+      <w:proofErr w:type="spellEnd"/>
+      <w:r>
+        <w:rPr>
+          <w:rFonts w:ascii="Helvetica" w:hAnsi="Helvetica" w:cs="Helvetica"/>
+          <w:i/>
+          <w:iCs/>
+        </w:rPr>
+        <w:t xml:space="preserve"> </w:t>
+      </w:r>
+      <w:proofErr w:type="spellStart"/>
+      <w:r>
+        <w:rPr>
+          <w:rFonts w:ascii="Helvetica" w:hAnsi="Helvetica" w:cs="Helvetica"/>
+          <w:i/>
+          <w:iCs/>
+        </w:rPr>
+        <w:t>leverage</w:t>
+      </w:r>
+      <w:proofErr w:type="spellEnd"/>
+      <w:r>
+        <w:rPr>
+          <w:rFonts w:ascii="Helvetica" w:hAnsi="Helvetica" w:cs="Helvetica"/>
+          <w:i/>
+          <w:iCs/>
+        </w:rPr>
+        <w:t xml:space="preserve"> </w:t>
+      </w:r>
+      <w:proofErr w:type="spellStart"/>
+      <w:r>
+        <w:rPr>
+          <w:rFonts w:ascii="Helvetica" w:hAnsi="Helvetica" w:cs="Helvetica"/>
+          <w:i/>
+          <w:iCs/>
+        </w:rPr>
+        <w:t>proxy</w:t>
+      </w:r>
+      <w:proofErr w:type="spellEnd"/>
+      <w:r>
+        <w:rPr>
+          <w:rFonts w:ascii="Helvetica" w:hAnsi="Helvetica" w:cs="Helvetica"/>
+          <w:i/>
+          <w:iCs/>
+        </w:rPr>
+        <w:t xml:space="preserve"> </w:t>
+      </w:r>
+      <w:proofErr w:type="spellStart"/>
+      <w:r>
+        <w:rPr>
+          <w:rFonts w:ascii="Helvetica" w:hAnsi="Helvetica" w:cs="Helvetica"/>
+          <w:i/>
+          <w:iCs/>
+        </w:rPr>
+        <w:t>of</w:t>
+      </w:r>
+      <w:proofErr w:type="spellEnd"/>
+      <w:r>
+        <w:rPr>
+          <w:rFonts w:ascii="Helvetica" w:hAnsi="Helvetica" w:cs="Helvetica"/>
+          <w:i/>
+          <w:iCs/>
+        </w:rPr>
+        <w:t xml:space="preserve"> </w:t>
+      </w:r>
+      <w:proofErr w:type="spellStart"/>
+      <w:r>
+        <w:rPr>
+          <w:rFonts w:ascii="Helvetica" w:hAnsi="Helvetica" w:cs="Helvetica"/>
+          <w:i/>
+          <w:iCs/>
+        </w:rPr>
+        <w:t>unobserved</w:t>
+      </w:r>
+      <w:proofErr w:type="spellEnd"/>
+      <w:r>
+        <w:rPr>
+          <w:rFonts w:ascii="Helvetica" w:hAnsi="Helvetica" w:cs="Helvetica"/>
+          <w:i/>
+          <w:iCs/>
+        </w:rPr>
+        <w:t xml:space="preserve"> </w:t>
+      </w:r>
+      <w:proofErr w:type="spellStart"/>
+      <w:r>
+        <w:rPr>
+          <w:rFonts w:ascii="Helvetica" w:hAnsi="Helvetica" w:cs="Helvetica"/>
+          <w:i/>
+          <w:iCs/>
+        </w:rPr>
+        <w:t>confounders</w:t>
+      </w:r>
+      <w:proofErr w:type="spellEnd"/>
+      <w:r>
+        <w:rPr>
+          <w:rFonts w:ascii="Helvetica" w:hAnsi="Helvetica" w:cs="Helvetica"/>
+          <w:i/>
+          <w:iCs/>
+        </w:rPr>
+        <w:t xml:space="preserve"> </w:t>
+      </w:r>
+      <w:r>
+        <w:rPr>
+          <w:rFonts w:ascii="Helvetica" w:hAnsi="Helvetica" w:cs="Helvetica"/>
+          <w:i/>
+          <w:iCs/>
+        </w:rPr>
+        <w:t>[6</w:t>
+      </w:r>
+      <w:r>
+        <w:rPr>
+          <w:rFonts w:ascii="Helvetica" w:hAnsi="Helvetica" w:cs="Helvetica"/>
+          <w:i/>
+          <w:iCs/>
+        </w:rPr>
+        <w:t>8</w:t>
+      </w:r>
+      <w:r>
+        <w:rPr>
+          <w:rFonts w:ascii="Helvetica" w:hAnsi="Helvetica" w:cs="Helvetica"/>
+          <w:i/>
+          <w:iCs/>
+        </w:rPr>
+        <w:t xml:space="preserve">], and </w:t>
+      </w:r>
+      <w:proofErr w:type="spellStart"/>
+      <w:r>
+        <w:rPr>
+          <w:rFonts w:ascii="Helvetica" w:hAnsi="Helvetica" w:cs="Helvetica"/>
+          <w:i/>
+          <w:iCs/>
+        </w:rPr>
+        <w:t>the</w:t>
+      </w:r>
+      <w:proofErr w:type="spellEnd"/>
+      <w:r>
+        <w:rPr>
+          <w:rFonts w:ascii="Helvetica" w:hAnsi="Helvetica" w:cs="Helvetica"/>
+          <w:i/>
+          <w:iCs/>
+        </w:rPr>
+        <w:t xml:space="preserve"> </w:t>
+      </w:r>
+      <w:proofErr w:type="spellStart"/>
+      <w:r>
+        <w:rPr>
+          <w:rFonts w:ascii="Helvetica" w:hAnsi="Helvetica" w:cs="Helvetica"/>
+          <w:i/>
+          <w:iCs/>
+        </w:rPr>
+        <w:t>presence</w:t>
+      </w:r>
+      <w:proofErr w:type="spellEnd"/>
+      <w:r>
+        <w:rPr>
+          <w:rFonts w:ascii="Helvetica" w:hAnsi="Helvetica" w:cs="Helvetica"/>
+          <w:i/>
+          <w:iCs/>
+        </w:rPr>
+        <w:t xml:space="preserve"> </w:t>
+      </w:r>
+      <w:proofErr w:type="spellStart"/>
+      <w:r>
+        <w:rPr>
+          <w:rFonts w:ascii="Helvetica" w:hAnsi="Helvetica" w:cs="Helvetica"/>
+          <w:i/>
+          <w:iCs/>
+        </w:rPr>
+        <w:t>of</w:t>
+      </w:r>
+      <w:proofErr w:type="spellEnd"/>
+      <w:r>
+        <w:rPr>
+          <w:rFonts w:ascii="Helvetica" w:hAnsi="Helvetica" w:cs="Helvetica"/>
+          <w:i/>
+          <w:iCs/>
+        </w:rPr>
+        <w:t xml:space="preserve"> </w:t>
+      </w:r>
+      <w:proofErr w:type="spellStart"/>
+      <w:r>
+        <w:rPr>
+          <w:rFonts w:ascii="Helvetica" w:hAnsi="Helvetica" w:cs="Helvetica"/>
+          <w:i/>
+          <w:iCs/>
+        </w:rPr>
+        <w:t>natural</w:t>
+      </w:r>
+      <w:proofErr w:type="spellEnd"/>
+      <w:r>
+        <w:rPr>
+          <w:rFonts w:ascii="Helvetica" w:hAnsi="Helvetica" w:cs="Helvetica"/>
+          <w:i/>
+          <w:iCs/>
+        </w:rPr>
+        <w:t xml:space="preserve"> </w:t>
+      </w:r>
+      <w:proofErr w:type="spellStart"/>
+      <w:r>
+        <w:rPr>
+          <w:rFonts w:ascii="Helvetica" w:hAnsi="Helvetica" w:cs="Helvetica"/>
+          <w:i/>
+          <w:iCs/>
+        </w:rPr>
+        <w:t>experiment</w:t>
+      </w:r>
+      <w:proofErr w:type="spellEnd"/>
+      <w:r>
+        <w:rPr>
+          <w:rFonts w:ascii="Helvetica" w:hAnsi="Helvetica" w:cs="Helvetica"/>
+          <w:i/>
+          <w:iCs/>
+        </w:rPr>
+        <w:t xml:space="preserve"> </w:t>
+      </w:r>
+      <w:proofErr w:type="spellStart"/>
+      <w:r>
+        <w:rPr>
+          <w:rFonts w:ascii="Helvetica" w:hAnsi="Helvetica" w:cs="Helvetica"/>
+          <w:i/>
+          <w:iCs/>
+        </w:rPr>
+        <w:t>might</w:t>
+      </w:r>
+      <w:proofErr w:type="spellEnd"/>
+      <w:r>
+        <w:rPr>
+          <w:rFonts w:ascii="Helvetica" w:hAnsi="Helvetica" w:cs="Helvetica"/>
+          <w:i/>
+          <w:iCs/>
+        </w:rPr>
+        <w:t xml:space="preserve"> </w:t>
+      </w:r>
+      <w:proofErr w:type="spellStart"/>
+      <w:r>
+        <w:rPr>
+          <w:rFonts w:ascii="Helvetica" w:hAnsi="Helvetica" w:cs="Helvetica"/>
+          <w:i/>
+          <w:iCs/>
+        </w:rPr>
+        <w:t>identify</w:t>
+      </w:r>
+      <w:proofErr w:type="spellEnd"/>
+      <w:r>
+        <w:rPr>
+          <w:rFonts w:ascii="Helvetica" w:hAnsi="Helvetica" w:cs="Helvetica"/>
+          <w:i/>
+          <w:iCs/>
+        </w:rPr>
+        <w:t xml:space="preserve"> </w:t>
+      </w:r>
+      <w:proofErr w:type="spellStart"/>
+      <w:r>
+        <w:rPr>
+          <w:rFonts w:ascii="Helvetica" w:hAnsi="Helvetica" w:cs="Helvetica"/>
+          <w:i/>
+          <w:iCs/>
+        </w:rPr>
+        <w:t>the</w:t>
+      </w:r>
+      <w:proofErr w:type="spellEnd"/>
+      <w:r>
+        <w:rPr>
+          <w:rFonts w:ascii="Helvetica" w:hAnsi="Helvetica" w:cs="Helvetica"/>
+          <w:i/>
+          <w:iCs/>
+        </w:rPr>
+        <w:t xml:space="preserve"> </w:t>
+      </w:r>
+      <w:proofErr w:type="spellStart"/>
+      <w:r>
+        <w:rPr>
+          <w:rFonts w:ascii="Helvetica" w:hAnsi="Helvetica" w:cs="Helvetica"/>
+          <w:i/>
+          <w:iCs/>
+        </w:rPr>
+        <w:t>desired</w:t>
+      </w:r>
+      <w:proofErr w:type="spellEnd"/>
+      <w:r>
+        <w:rPr>
+          <w:rFonts w:ascii="Helvetica" w:hAnsi="Helvetica" w:cs="Helvetica"/>
+          <w:i/>
+          <w:iCs/>
+        </w:rPr>
+        <w:t xml:space="preserve"> </w:t>
+      </w:r>
+      <w:proofErr w:type="spellStart"/>
+      <w:r>
+        <w:rPr>
+          <w:rFonts w:ascii="Helvetica" w:hAnsi="Helvetica" w:cs="Helvetica"/>
+          <w:i/>
+          <w:iCs/>
+        </w:rPr>
+        <w:t>causal</w:t>
+      </w:r>
+      <w:proofErr w:type="spellEnd"/>
+      <w:r>
+        <w:rPr>
+          <w:rFonts w:ascii="Helvetica" w:hAnsi="Helvetica" w:cs="Helvetica"/>
+          <w:i/>
+          <w:iCs/>
+        </w:rPr>
+        <w:t xml:space="preserve"> </w:t>
+      </w:r>
+      <w:proofErr w:type="spellStart"/>
+      <w:r>
+        <w:rPr>
+          <w:rFonts w:ascii="Helvetica" w:hAnsi="Helvetica" w:cs="Helvetica"/>
+          <w:i/>
+          <w:iCs/>
+        </w:rPr>
+        <w:t>effect</w:t>
+      </w:r>
+      <w:proofErr w:type="spellEnd"/>
+      <w:r>
+        <w:rPr>
+          <w:rFonts w:ascii="Helvetica" w:hAnsi="Helvetica" w:cs="Helvetica"/>
+          <w:i/>
+          <w:iCs/>
+        </w:rPr>
+        <w:t xml:space="preserve"> </w:t>
+      </w:r>
+      <w:proofErr w:type="spellStart"/>
+      <w:r>
+        <w:rPr>
+          <w:rFonts w:ascii="Helvetica" w:hAnsi="Helvetica" w:cs="Helvetica"/>
+          <w:i/>
+          <w:iCs/>
+        </w:rPr>
+        <w:t>without</w:t>
+      </w:r>
+      <w:proofErr w:type="spellEnd"/>
+      <w:r>
+        <w:rPr>
+          <w:rFonts w:ascii="Helvetica" w:hAnsi="Helvetica" w:cs="Helvetica"/>
+          <w:i/>
+          <w:iCs/>
+        </w:rPr>
+        <w:t xml:space="preserve"> </w:t>
+      </w:r>
+      <w:proofErr w:type="spellStart"/>
+      <w:r>
+        <w:rPr>
+          <w:rFonts w:ascii="Helvetica" w:hAnsi="Helvetica" w:cs="Helvetica"/>
+          <w:i/>
+          <w:iCs/>
+        </w:rPr>
+        <w:t>unconfoundedness</w:t>
+      </w:r>
+      <w:proofErr w:type="spellEnd"/>
+      <w:r>
+        <w:rPr>
+          <w:rFonts w:ascii="Helvetica" w:hAnsi="Helvetica" w:cs="Helvetica"/>
+          <w:i/>
+          <w:iCs/>
+        </w:rPr>
+        <w:t xml:space="preserve"> [69, Chapter 5, 9].</w:t>
+      </w:r>
+    </w:p>
+    <w:p>
+      <w:pPr>
+        <w:pStyle w:val="Paragraphedeliste"/>
         <w:rPr>
           <w:rFonts w:ascii="Helvetica" w:hAnsi="Helvetica" w:cs="Helvetica"/>
           <w:b/>
@@ -6332,8 +8070,7 @@
           <w:u w:val="single"/>
           <w:lang w:val="en-US"/>
         </w:rPr>
-        <w:br/>
-      </w:r>
+      </w:pPr>
     </w:p>
     <w:p>
       <w:pPr>
@@ -6352,31 +8089,7 @@
           <w:szCs w:val="22"/>
           <w:lang w:val="en-US"/>
         </w:rPr>
-        <w:t xml:space="preserve">There </w:t>
-      </w:r>
-      <w:proofErr w:type="gramStart"/>
-      <w:r>
-        <w:rPr>
-          <w:rFonts w:ascii="Helvetica" w:hAnsi="Helvetica" w:cs="Helvetica"/>
-          <w:bCs/>
-          <w:iCs/>
-          <w:sz w:val="22"/>
-          <w:szCs w:val="22"/>
-          <w:lang w:val="en-US"/>
-        </w:rPr>
-        <w:t>is seems</w:t>
-      </w:r>
-      <w:proofErr w:type="gramEnd"/>
-      <w:r>
-        <w:rPr>
-          <w:rFonts w:ascii="Helvetica" w:hAnsi="Helvetica" w:cs="Helvetica"/>
-          <w:bCs/>
-          <w:iCs/>
-          <w:sz w:val="22"/>
-          <w:szCs w:val="22"/>
-          <w:lang w:val="en-US"/>
-        </w:rPr>
-        <w:t xml:space="preserve"> to be some confusion between causal ad statistical concepts, specifically in line 180. The literature consensus is that causal </w:t>
+        <w:t xml:space="preserve">There is seems to be some confusion between causal ad statistical concepts, specifically in line 180. The literature consensus is that causal </w:t>
       </w:r>
       <w:proofErr w:type="spellStart"/>
       <w:r>
@@ -6435,19 +8148,7 @@
           <w:szCs w:val="22"/>
           <w:lang w:val="en-US"/>
         </w:rPr>
-        <w:t xml:space="preserve">We thank the reviewer for this remark, we split the causal and statistical estimation </w:t>
-      </w:r>
-      <w:r>
-        <w:rPr>
-          <w:rFonts w:ascii="Helvetica" w:hAnsi="Helvetica" w:cs="Helvetica"/>
-          <w:bCs/>
-          <w:iCs/>
-          <w:sz w:val="22"/>
-          <w:szCs w:val="22"/>
-          <w:lang w:val="en-US"/>
-        </w:rPr>
-        <w:lastRenderedPageBreak/>
-        <w:t>in two different sections for clarity a</w:t>
+        <w:t>We thank the reviewer for this remark, we split the causal and statistical estimation in two different sections for clarity a</w:t>
       </w:r>
       <w:r>
         <w:rPr>
@@ -6558,39 +8259,27 @@
           <w:szCs w:val="22"/>
           <w:lang w:val="en-US"/>
         </w:rPr>
-        <w:t xml:space="preserve">It seems to be an issue with </w:t>
-      </w:r>
-      <w:proofErr w:type="spellStart"/>
-      <w:r>
-        <w:rPr>
-          <w:rFonts w:ascii="Helvetica" w:hAnsi="Helvetica" w:cs="Helvetica"/>
-          <w:iCs/>
-          <w:sz w:val="22"/>
-          <w:szCs w:val="22"/>
-          <w:lang w:val="en-US"/>
-        </w:rPr>
-        <w:t>plos</w:t>
-      </w:r>
-      <w:proofErr w:type="spellEnd"/>
-      <w:r>
-        <w:rPr>
-          <w:rFonts w:ascii="Helvetica" w:hAnsi="Helvetica" w:cs="Helvetica"/>
-          <w:iCs/>
-          <w:sz w:val="22"/>
-          <w:szCs w:val="22"/>
-          <w:lang w:val="en-US"/>
-        </w:rPr>
-        <w:t xml:space="preserve"> digital health</w:t>
-      </w:r>
-      <w:r>
-        <w:rPr>
-          <w:rFonts w:ascii="Helvetica" w:hAnsi="Helvetica" w:cs="Helvetica"/>
-          <w:iCs/>
-          <w:sz w:val="22"/>
-          <w:szCs w:val="22"/>
-          <w:lang w:val="en-US"/>
-        </w:rPr>
-        <w:t xml:space="preserve"> concatenation of the main manuscript and the appendix. We would be happy to hand on a complete pdf with both the main manuscript and the appendix. </w:t>
+        <w:t>T</w:t>
+      </w:r>
+      <w:r>
+        <w:rPr>
+          <w:rFonts w:ascii="Helvetica" w:hAnsi="Helvetica" w:cs="Helvetica"/>
+          <w:iCs/>
+          <w:sz w:val="22"/>
+          <w:szCs w:val="22"/>
+          <w:lang w:val="en-US"/>
+        </w:rPr>
+        <w:t xml:space="preserve">hank you for your keen eye by spotting this error which we have now fixed. </w:t>
+      </w:r>
+      <w:r>
+        <w:rPr>
+          <w:rFonts w:ascii="Helvetica" w:hAnsi="Helvetica" w:cs="Helvetica"/>
+          <w:iCs/>
+          <w:sz w:val="22"/>
+          <w:szCs w:val="22"/>
+          <w:lang w:val="en-US"/>
+        </w:rPr>
+        <w:br/>
       </w:r>
       <w:r>
         <w:rPr>
@@ -7198,6 +8887,92 @@
     </w:lvl>
   </w:abstractNum>
   <w:abstractNum w:abstractNumId="5" w15:restartNumberingAfterBreak="0">
+    <w:nsid w:val="2CCA0A31"/>
+    <w:multiLevelType w:val="hybridMultilevel"/>
+    <w:tmpl w:val="3ACADD98"/>
+    <w:lvl w:ilvl="0" w:tplc="040C000F">
+      <w:start w:val="1"/>
+      <w:numFmt w:val="decimal"/>
+      <w:lvlText w:val="%1."/>
+      <w:lvlJc w:val="left"/>
+      <w:pPr>
+        <w:ind w:left="720" w:hanging="360"/>
+      </w:pPr>
+    </w:lvl>
+    <w:lvl w:ilvl="1" w:tplc="040C0019">
+      <w:start w:val="1"/>
+      <w:numFmt w:val="lowerLetter"/>
+      <w:lvlText w:val="%2."/>
+      <w:lvlJc w:val="left"/>
+      <w:pPr>
+        <w:ind w:left="1440" w:hanging="360"/>
+      </w:pPr>
+    </w:lvl>
+    <w:lvl w:ilvl="2" w:tplc="040C001B">
+      <w:start w:val="1"/>
+      <w:numFmt w:val="lowerRoman"/>
+      <w:lvlText w:val="%3."/>
+      <w:lvlJc w:val="right"/>
+      <w:pPr>
+        <w:ind w:left="2160" w:hanging="180"/>
+      </w:pPr>
+    </w:lvl>
+    <w:lvl w:ilvl="3" w:tplc="040C000F">
+      <w:start w:val="1"/>
+      <w:numFmt w:val="decimal"/>
+      <w:lvlText w:val="%4."/>
+      <w:lvlJc w:val="left"/>
+      <w:pPr>
+        <w:ind w:left="2880" w:hanging="360"/>
+      </w:pPr>
+    </w:lvl>
+    <w:lvl w:ilvl="4" w:tplc="040C0019">
+      <w:start w:val="1"/>
+      <w:numFmt w:val="lowerLetter"/>
+      <w:lvlText w:val="%5."/>
+      <w:lvlJc w:val="left"/>
+      <w:pPr>
+        <w:ind w:left="3600" w:hanging="360"/>
+      </w:pPr>
+    </w:lvl>
+    <w:lvl w:ilvl="5" w:tplc="040C001B">
+      <w:start w:val="1"/>
+      <w:numFmt w:val="lowerRoman"/>
+      <w:lvlText w:val="%6."/>
+      <w:lvlJc w:val="right"/>
+      <w:pPr>
+        <w:ind w:left="4320" w:hanging="180"/>
+      </w:pPr>
+    </w:lvl>
+    <w:lvl w:ilvl="6" w:tplc="040C000F">
+      <w:start w:val="1"/>
+      <w:numFmt w:val="decimal"/>
+      <w:lvlText w:val="%7."/>
+      <w:lvlJc w:val="left"/>
+      <w:pPr>
+        <w:ind w:left="5040" w:hanging="360"/>
+      </w:pPr>
+    </w:lvl>
+    <w:lvl w:ilvl="7" w:tplc="040C0019">
+      <w:start w:val="1"/>
+      <w:numFmt w:val="lowerLetter"/>
+      <w:lvlText w:val="%8."/>
+      <w:lvlJc w:val="left"/>
+      <w:pPr>
+        <w:ind w:left="5760" w:hanging="360"/>
+      </w:pPr>
+    </w:lvl>
+    <w:lvl w:ilvl="8" w:tplc="040C001B">
+      <w:start w:val="1"/>
+      <w:numFmt w:val="lowerRoman"/>
+      <w:lvlText w:val="%9."/>
+      <w:lvlJc w:val="right"/>
+      <w:pPr>
+        <w:ind w:left="6480" w:hanging="180"/>
+      </w:pPr>
+    </w:lvl>
+  </w:abstractNum>
+  <w:abstractNum w:abstractNumId="6" w15:restartNumberingAfterBreak="0">
     <w:nsid w:val="3D7B4A7E"/>
     <w:multiLevelType w:val="multilevel"/>
     <w:tmpl w:val="200A60EE"/>
@@ -7285,7 +9060,7 @@
       </w:pPr>
     </w:lvl>
   </w:abstractNum>
-  <w:abstractNum w:abstractNumId="6" w15:restartNumberingAfterBreak="0">
+  <w:abstractNum w:abstractNumId="7" w15:restartNumberingAfterBreak="0">
     <w:nsid w:val="43887568"/>
     <w:multiLevelType w:val="multilevel"/>
     <w:tmpl w:val="AA2025BA"/>
@@ -7373,7 +9148,7 @@
       </w:pPr>
     </w:lvl>
   </w:abstractNum>
-  <w:abstractNum w:abstractNumId="7" w15:restartNumberingAfterBreak="0">
+  <w:abstractNum w:abstractNumId="8" w15:restartNumberingAfterBreak="0">
     <w:nsid w:val="4B024A1E"/>
     <w:multiLevelType w:val="multilevel"/>
     <w:tmpl w:val="371EDEE0"/>
@@ -7463,7 +9238,7 @@
       </w:pPr>
     </w:lvl>
   </w:abstractNum>
-  <w:abstractNum w:abstractNumId="8" w15:restartNumberingAfterBreak="0">
+  <w:abstractNum w:abstractNumId="9" w15:restartNumberingAfterBreak="0">
     <w:nsid w:val="5687402B"/>
     <w:multiLevelType w:val="multilevel"/>
     <w:tmpl w:val="F7A07822"/>
@@ -7553,7 +9328,7 @@
       </w:pPr>
     </w:lvl>
   </w:abstractNum>
-  <w:abstractNum w:abstractNumId="9" w15:restartNumberingAfterBreak="0">
+  <w:abstractNum w:abstractNumId="10" w15:restartNumberingAfterBreak="0">
     <w:nsid w:val="577158C6"/>
     <w:multiLevelType w:val="multilevel"/>
     <w:tmpl w:val="FA58B2B6"/>
@@ -7640,7 +9415,7 @@
       </w:pPr>
     </w:lvl>
   </w:abstractNum>
-  <w:abstractNum w:abstractNumId="10" w15:restartNumberingAfterBreak="0">
+  <w:abstractNum w:abstractNumId="11" w15:restartNumberingAfterBreak="0">
     <w:nsid w:val="58005152"/>
     <w:multiLevelType w:val="multilevel"/>
     <w:tmpl w:val="EBDCE512"/>
@@ -7730,7 +9505,7 @@
       </w:pPr>
     </w:lvl>
   </w:abstractNum>
-  <w:abstractNum w:abstractNumId="11" w15:restartNumberingAfterBreak="0">
+  <w:abstractNum w:abstractNumId="12" w15:restartNumberingAfterBreak="0">
     <w:nsid w:val="5F9B069F"/>
     <w:multiLevelType w:val="multilevel"/>
     <w:tmpl w:val="58A07154"/>
@@ -7818,7 +9593,7 @@
       </w:pPr>
     </w:lvl>
   </w:abstractNum>
-  <w:abstractNum w:abstractNumId="12" w15:restartNumberingAfterBreak="0">
+  <w:abstractNum w:abstractNumId="13" w15:restartNumberingAfterBreak="0">
     <w:nsid w:val="66B4535F"/>
     <w:multiLevelType w:val="multilevel"/>
     <w:tmpl w:val="505C5656"/>
@@ -7905,7 +9680,7 @@
       </w:pPr>
     </w:lvl>
   </w:abstractNum>
-  <w:abstractNum w:abstractNumId="13" w15:restartNumberingAfterBreak="0">
+  <w:abstractNum w:abstractNumId="14" w15:restartNumberingAfterBreak="0">
     <w:nsid w:val="6D3D027B"/>
     <w:multiLevelType w:val="multilevel"/>
     <w:tmpl w:val="CA6E8FAE"/>
@@ -7993,7 +9768,7 @@
       </w:pPr>
     </w:lvl>
   </w:abstractNum>
-  <w:abstractNum w:abstractNumId="14" w15:restartNumberingAfterBreak="0">
+  <w:abstractNum w:abstractNumId="15" w15:restartNumberingAfterBreak="0">
     <w:nsid w:val="77750850"/>
     <w:multiLevelType w:val="multilevel"/>
     <w:tmpl w:val="24C28E8C"/>
@@ -8081,7 +9856,7 @@
       </w:pPr>
     </w:lvl>
   </w:abstractNum>
-  <w:abstractNum w:abstractNumId="15" w15:restartNumberingAfterBreak="0">
+  <w:abstractNum w:abstractNumId="16" w15:restartNumberingAfterBreak="0">
     <w:nsid w:val="7A544160"/>
     <w:multiLevelType w:val="multilevel"/>
     <w:tmpl w:val="989E6F54"/>
@@ -8168,7 +9943,7 @@
       </w:pPr>
     </w:lvl>
   </w:abstractNum>
-  <w:abstractNum w:abstractNumId="16" w15:restartNumberingAfterBreak="0">
+  <w:abstractNum w:abstractNumId="17" w15:restartNumberingAfterBreak="0">
     <w:nsid w:val="7E7A601D"/>
     <w:multiLevelType w:val="multilevel"/>
     <w:tmpl w:val="FC2CAEAC"/>
@@ -8269,34 +10044,34 @@
     <w:abstractNumId w:val="2"/>
   </w:num>
   <w:num w:numId="2" w16cid:durableId="991257628">
-    <w:abstractNumId w:val="16"/>
+    <w:abstractNumId w:val="17"/>
   </w:num>
   <w:num w:numId="3" w16cid:durableId="1552378896">
+    <w:abstractNumId w:val="7"/>
+  </w:num>
+  <w:num w:numId="4" w16cid:durableId="221140538">
+    <w:abstractNumId w:val="12"/>
+  </w:num>
+  <w:num w:numId="5" w16cid:durableId="144202610">
     <w:abstractNumId w:val="6"/>
   </w:num>
-  <w:num w:numId="4" w16cid:durableId="221140538">
+  <w:num w:numId="6" w16cid:durableId="1359283668">
+    <w:abstractNumId w:val="14"/>
+  </w:num>
+  <w:num w:numId="7" w16cid:durableId="882059094">
     <w:abstractNumId w:val="11"/>
   </w:num>
-  <w:num w:numId="5" w16cid:durableId="144202610">
-    <w:abstractNumId w:val="5"/>
-  </w:num>
-  <w:num w:numId="6" w16cid:durableId="1359283668">
-    <w:abstractNumId w:val="13"/>
-  </w:num>
-  <w:num w:numId="7" w16cid:durableId="882059094">
-    <w:abstractNumId w:val="10"/>
-  </w:num>
   <w:num w:numId="8" w16cid:durableId="111748001">
-    <w:abstractNumId w:val="8"/>
+    <w:abstractNumId w:val="9"/>
   </w:num>
   <w:num w:numId="9" w16cid:durableId="695814447">
     <w:abstractNumId w:val="0"/>
   </w:num>
   <w:num w:numId="10" w16cid:durableId="1516308396">
-    <w:abstractNumId w:val="7"/>
+    <w:abstractNumId w:val="8"/>
   </w:num>
   <w:num w:numId="11" w16cid:durableId="155190188">
-    <w:abstractNumId w:val="14"/>
+    <w:abstractNumId w:val="15"/>
   </w:num>
   <w:num w:numId="12" w16cid:durableId="660888668">
     <w:abstractNumId w:val="1"/>
@@ -8305,32 +10080,62 @@
     <w:abstractNumId w:val="3"/>
   </w:num>
   <w:num w:numId="14" w16cid:durableId="1305893799">
-    <w:abstractNumId w:val="12"/>
+    <w:abstractNumId w:val="13"/>
   </w:num>
   <w:num w:numId="15" w16cid:durableId="1065491808">
-    <w:abstractNumId w:val="9"/>
+    <w:abstractNumId w:val="10"/>
   </w:num>
   <w:num w:numId="16" w16cid:durableId="868687516">
     <w:abstractNumId w:val="4"/>
   </w:num>
   <w:num w:numId="17" w16cid:durableId="712003664">
-    <w:abstractNumId w:val="15"/>
+    <w:abstractNumId w:val="16"/>
   </w:num>
   <w:num w:numId="18" w16cid:durableId="2082170078">
-    <w:abstractNumId w:val="12"/>
+    <w:abstractNumId w:val="13"/>
     <w:lvlOverride w:ilvl="0">
       <w:startOverride w:val="1"/>
     </w:lvlOverride>
   </w:num>
   <w:num w:numId="19" w16cid:durableId="1458525789">
-    <w:abstractNumId w:val="9"/>
+    <w:abstractNumId w:val="10"/>
     <w:lvlOverride w:ilvl="0">
       <w:startOverride w:val="1"/>
     </w:lvlOverride>
   </w:num>
   <w:num w:numId="20" w16cid:durableId="2026706077">
-    <w:abstractNumId w:val="15"/>
+    <w:abstractNumId w:val="16"/>
     <w:lvlOverride w:ilvl="0">
+      <w:startOverride w:val="1"/>
+    </w:lvlOverride>
+  </w:num>
+  <w:num w:numId="21" w16cid:durableId="1310328868">
+    <w:abstractNumId w:val="5"/>
+    <w:lvlOverride w:ilvl="0">
+      <w:startOverride w:val="1"/>
+    </w:lvlOverride>
+    <w:lvlOverride w:ilvl="1">
+      <w:startOverride w:val="1"/>
+    </w:lvlOverride>
+    <w:lvlOverride w:ilvl="2">
+      <w:startOverride w:val="1"/>
+    </w:lvlOverride>
+    <w:lvlOverride w:ilvl="3">
+      <w:startOverride w:val="1"/>
+    </w:lvlOverride>
+    <w:lvlOverride w:ilvl="4">
+      <w:startOverride w:val="1"/>
+    </w:lvlOverride>
+    <w:lvlOverride w:ilvl="5">
+      <w:startOverride w:val="1"/>
+    </w:lvlOverride>
+    <w:lvlOverride w:ilvl="6">
+      <w:startOverride w:val="1"/>
+    </w:lvlOverride>
+    <w:lvlOverride w:ilvl="7">
+      <w:startOverride w:val="1"/>
+    </w:lvlOverride>
+    <w:lvlOverride w:ilvl="8">
       <w:startOverride w:val="1"/>
     </w:lvlOverride>
   </w:num>

</xml_diff>